<commit_message>
change the way choose school work
</commit_message>
<xml_diff>
--- a/บทที่ 2.docx
+++ b/บทที่ 2.docx
@@ -292,16 +292,54 @@
           <w:szCs w:val="32"/>
           <w:cs/>
         </w:rPr>
-        <w:t xml:space="preserve">คือ กระบวนการทดสอบซอฟต์แวร์รูปแบบหนึ่งซึ่งใช้ทดสอบซอร์สโค้ด </w:t>
-      </w:r>
-      <w:r>
-        <w:rPr>
-          <w:rFonts w:ascii="TH SarabunPSK" w:hAnsi="TH SarabunPSK" w:cs="TH SarabunPSK"/>
-          <w:sz w:val="32"/>
-          <w:szCs w:val="32"/>
-          <w:cs/>
-        </w:rPr>
-        <w:t>เมท็อด</w:t>
+        <w:t>คือ กระบวนการทดสอบซอฟต์แวร์รูปแบบหนึ่งซึ่งใช้ทดสอบ</w:t>
+      </w:r>
+      <w:proofErr w:type="spellStart"/>
+      <w:r>
+        <w:rPr>
+          <w:rFonts w:ascii="TH SarabunPSK" w:hAnsi="TH SarabunPSK" w:cs="TH SarabunPSK" w:hint="cs"/>
+          <w:sz w:val="32"/>
+          <w:szCs w:val="32"/>
+          <w:cs/>
+        </w:rPr>
+        <w:t>ซอร์สโค้ด</w:t>
+      </w:r>
+      <w:proofErr w:type="spellEnd"/>
+      <w:r>
+        <w:rPr>
+          <w:rFonts w:ascii="TH SarabunPSK" w:hAnsi="TH SarabunPSK" w:cs="TH SarabunPSK" w:hint="cs"/>
+          <w:sz w:val="32"/>
+          <w:szCs w:val="32"/>
+          <w:cs/>
+        </w:rPr>
+        <w:t xml:space="preserve">    </w:t>
+      </w:r>
+      <w:r>
+        <w:rPr>
+          <w:rFonts w:ascii="TH SarabunPSK" w:hAnsi="TH SarabunPSK" w:cs="TH SarabunPSK" w:hint="cs"/>
+          <w:sz w:val="32"/>
+          <w:szCs w:val="32"/>
+          <w:cs/>
+        </w:rPr>
+        <w:t xml:space="preserve"> </w:t>
+      </w:r>
+      <w:r>
+        <w:rPr>
+          <w:rFonts w:ascii="TH SarabunPSK" w:hAnsi="TH SarabunPSK" w:cs="TH SarabunPSK"/>
+          <w:sz w:val="32"/>
+          <w:szCs w:val="32"/>
+          <w:cs/>
+        </w:rPr>
+        <w:t>เมท</w:t>
+      </w:r>
+      <w:r>
+        <w:rPr>
+          <w:rFonts w:ascii="TH SarabunPSK" w:hAnsi="TH SarabunPSK" w:cs="TH SarabunPSK"/>
+          <w:sz w:val="32"/>
+          <w:szCs w:val="32"/>
+          <w:cs/>
+        </w:rPr>
+        <w:t>อด</w:t>
       </w:r>
       <w:r>
         <w:rPr>
@@ -339,14 +377,25 @@
         </w:rPr>
         <w:t xml:space="preserve"> ที่</w:t>
       </w:r>
-      <w:r>
-        <w:rPr>
-          <w:rFonts w:ascii="TH SarabunPSK" w:hAnsi="TH SarabunPSK" w:cs="TH SarabunPSK" w:hint="cs"/>
-          <w:sz w:val="32"/>
-          <w:szCs w:val="32"/>
-          <w:cs/>
-        </w:rPr>
-        <w:t xml:space="preserve">ซอร์สโค้ดนั้นถูกเขียนขึ้นมาหรือไม่ หรือกล่าวง่ายๆก็คือ </w:t>
+      <w:proofErr w:type="spellStart"/>
+      <w:r>
+        <w:rPr>
+          <w:rFonts w:ascii="TH SarabunPSK" w:hAnsi="TH SarabunPSK" w:cs="TH SarabunPSK" w:hint="cs"/>
+          <w:sz w:val="32"/>
+          <w:szCs w:val="32"/>
+          <w:cs/>
+        </w:rPr>
+        <w:t>ซอร์สโค้ด</w:t>
+      </w:r>
+      <w:proofErr w:type="spellEnd"/>
+      <w:r>
+        <w:rPr>
+          <w:rFonts w:ascii="TH SarabunPSK" w:hAnsi="TH SarabunPSK" w:cs="TH SarabunPSK" w:hint="cs"/>
+          <w:sz w:val="32"/>
+          <w:szCs w:val="32"/>
+          <w:cs/>
+        </w:rPr>
+        <w:t xml:space="preserve">นั้นถูกเขียนขึ้นมาหรือไม่ หรือกล่าวง่ายๆก็คือ </w:t>
       </w:r>
       <w:r>
         <w:rPr>
@@ -371,7 +420,25 @@
           <w:szCs w:val="32"/>
           <w:cs/>
         </w:rPr>
-        <w:t xml:space="preserve">นั้นคือการทดสอบส่วนที่เล็กที่สุดเท่าที่จะทดสอบได้ในโปรแกรม ซึ่งอาจจะเป็นโมดูลการทำงานหนึ่ง หรือเพียงแค่เมท็อดๆหนึ่งก็ได้. โดยในการโปรแกรมเชิงวัตถุหรือ </w:t>
+        <w:t>นั้นคือการทดสอบส่วนที่เล็กที่สุดเท่าที่จะทดสอบได้ในโปรแกรม ซึ่งอาจจะเป็นโมด</w:t>
+      </w:r>
+      <w:r>
+        <w:rPr>
+          <w:rFonts w:ascii="TH SarabunPSK" w:hAnsi="TH SarabunPSK" w:cs="TH SarabunPSK" w:hint="cs"/>
+          <w:sz w:val="32"/>
+          <w:szCs w:val="32"/>
+          <w:cs/>
+        </w:rPr>
+        <w:t>ูลการทำงานหนึ่ง หรือเพียงแค่เมท</w:t>
+      </w:r>
+      <w:r>
+        <w:rPr>
+          <w:rFonts w:ascii="TH SarabunPSK" w:hAnsi="TH SarabunPSK" w:cs="TH SarabunPSK" w:hint="cs"/>
+          <w:sz w:val="32"/>
+          <w:szCs w:val="32"/>
+          <w:cs/>
+        </w:rPr>
+        <w:t xml:space="preserve">อดๆหนึ่งก็ได้. โดยในการโปรแกรมเชิงวัตถุหรือ </w:t>
       </w:r>
       <w:r>
         <w:rPr>
@@ -405,7 +472,16 @@
           <w:szCs w:val="32"/>
           <w:cs/>
         </w:rPr>
-        <w:t>มักจะทดสอบเมท็อดในคลาสหรื</w:t>
+        <w:t>มักจะทดสอบเมท</w:t>
+      </w:r>
+      <w:r>
+        <w:rPr>
+          <w:rFonts w:ascii="TH SarabunPSK" w:hAnsi="TH SarabunPSK" w:cs="TH SarabunPSK" w:hint="cs"/>
+          <w:sz w:val="32"/>
+          <w:szCs w:val="32"/>
+          <w:cs/>
+        </w:rPr>
+        <w:t>อดในคลาสหรื</w:t>
       </w:r>
       <w:r>
         <w:rPr>
@@ -558,7 +634,25 @@
           <w:szCs w:val="32"/>
           <w:cs/>
         </w:rPr>
-        <w:t xml:space="preserve">ซึ่งในแต่ละฟังก์ชั่น หรือ เมท็อดหนึ่งจะถูกทดสอบด้วย </w:t>
+        <w:t>ซึ่งในแต่ละฟ</w:t>
+      </w:r>
+      <w:r>
+        <w:rPr>
+          <w:rFonts w:ascii="TH SarabunPSK" w:hAnsi="TH SarabunPSK" w:cs="TH SarabunPSK" w:hint="cs"/>
+          <w:sz w:val="32"/>
+          <w:szCs w:val="32"/>
+          <w:cs/>
+        </w:rPr>
+        <w:t>ังก์ชั่น หรือ เมท</w:t>
+      </w:r>
+      <w:r>
+        <w:rPr>
+          <w:rFonts w:ascii="TH SarabunPSK" w:hAnsi="TH SarabunPSK" w:cs="TH SarabunPSK" w:hint="cs"/>
+          <w:sz w:val="32"/>
+          <w:szCs w:val="32"/>
+          <w:cs/>
+        </w:rPr>
+        <w:t xml:space="preserve">อดหนึ่งจะถูกทดสอบด้วย </w:t>
       </w:r>
       <w:r>
         <w:rPr>
@@ -875,6 +969,7 @@
           <w:szCs w:val="32"/>
           <w:cs/>
         </w:rPr>
+        <w:lastRenderedPageBreak/>
         <w:t>รูปที่ 2.1</w:t>
       </w:r>
       <w:r>
@@ -883,7 +978,25 @@
           <w:sz w:val="32"/>
           <w:szCs w:val="32"/>
         </w:rPr>
-        <w:t xml:space="preserve"> TestAdder Test class</w:t>
+        <w:t xml:space="preserve"> </w:t>
+      </w:r>
+      <w:proofErr w:type="spellStart"/>
+      <w:r>
+        <w:rPr>
+          <w:rFonts w:ascii="TH SarabunPSK" w:hAnsi="TH SarabunPSK" w:cs="TH SarabunPSK"/>
+          <w:sz w:val="32"/>
+          <w:szCs w:val="32"/>
+        </w:rPr>
+        <w:t>TestAdder</w:t>
+      </w:r>
+      <w:proofErr w:type="spellEnd"/>
+      <w:r>
+        <w:rPr>
+          <w:rFonts w:ascii="TH SarabunPSK" w:hAnsi="TH SarabunPSK" w:cs="TH SarabunPSK"/>
+          <w:sz w:val="32"/>
+          <w:szCs w:val="32"/>
+        </w:rPr>
+        <w:t xml:space="preserve"> Test class</w:t>
       </w:r>
     </w:p>
     <w:p>
@@ -942,13 +1055,23 @@
         </w:rPr>
         <w:t xml:space="preserve">class </w:t>
       </w:r>
-      <w:r>
-        <w:rPr>
-          <w:rFonts w:ascii="TH SarabunPSK" w:hAnsi="TH SarabunPSK" w:cs="TH SarabunPSK"/>
-          <w:sz w:val="32"/>
-          <w:szCs w:val="32"/>
-        </w:rPr>
-        <w:t xml:space="preserve">TestAdder </w:t>
+      <w:proofErr w:type="spellStart"/>
+      <w:r>
+        <w:rPr>
+          <w:rFonts w:ascii="TH SarabunPSK" w:hAnsi="TH SarabunPSK" w:cs="TH SarabunPSK"/>
+          <w:sz w:val="32"/>
+          <w:szCs w:val="32"/>
+        </w:rPr>
+        <w:t>TestAdder</w:t>
+      </w:r>
+      <w:proofErr w:type="spellEnd"/>
+      <w:r>
+        <w:rPr>
+          <w:rFonts w:ascii="TH SarabunPSK" w:hAnsi="TH SarabunPSK" w:cs="TH SarabunPSK"/>
+          <w:sz w:val="32"/>
+          <w:szCs w:val="32"/>
+        </w:rPr>
+        <w:t xml:space="preserve"> </w:t>
       </w:r>
       <w:r>
         <w:rPr>
@@ -1004,20 +1127,21 @@
         </w:rPr>
         <w:tab/>
       </w:r>
-      <w:r>
-        <w:rPr>
-          <w:rFonts w:ascii="TH SarabunPSK" w:hAnsi="TH SarabunPSK" w:cs="TH SarabunPSK"/>
-          <w:sz w:val="32"/>
-          <w:szCs w:val="32"/>
-        </w:rPr>
-        <w:t xml:space="preserve">1.testSumPositiveNumbersOneAndOne </w:t>
-      </w:r>
-      <w:r>
-        <w:rPr>
-          <w:rFonts w:ascii="TH SarabunPSK" w:hAnsi="TH SarabunPSK" w:cs="TH SarabunPSK" w:hint="cs"/>
-          <w:sz w:val="32"/>
-          <w:szCs w:val="32"/>
-          <w:cs/>
+      <w:proofErr w:type="gramStart"/>
+      <w:r>
+        <w:rPr>
+          <w:rFonts w:ascii="TH SarabunPSK" w:hAnsi="TH SarabunPSK" w:cs="TH SarabunPSK"/>
+          <w:sz w:val="32"/>
+          <w:szCs w:val="32"/>
+        </w:rPr>
+        <w:t>1.testSumPositiveNumbersOneAndOne</w:t>
+      </w:r>
+      <w:proofErr w:type="gramEnd"/>
+      <w:r>
+        <w:rPr>
+          <w:rFonts w:ascii="TH SarabunPSK" w:hAnsi="TH SarabunPSK" w:cs="TH SarabunPSK"/>
+          <w:sz w:val="32"/>
+          <w:szCs w:val="32"/>
         </w:rPr>
         <w:t xml:space="preserve"> </w:t>
       </w:r>
@@ -1028,7 +1152,25 @@
           <w:szCs w:val="32"/>
           <w:cs/>
         </w:rPr>
-        <w:t xml:space="preserve">เป็นการทดสอบเมท็อด </w:t>
+        <w:t xml:space="preserve"> </w:t>
+      </w:r>
+      <w:r>
+        <w:rPr>
+          <w:rFonts w:ascii="TH SarabunPSK" w:hAnsi="TH SarabunPSK" w:cs="TH SarabunPSK" w:hint="cs"/>
+          <w:sz w:val="32"/>
+          <w:szCs w:val="32"/>
+          <w:cs/>
+        </w:rPr>
+        <w:t>เป็นการทดสอบเมท</w:t>
+      </w:r>
+      <w:r>
+        <w:rPr>
+          <w:rFonts w:ascii="TH SarabunPSK" w:hAnsi="TH SarabunPSK" w:cs="TH SarabunPSK" w:hint="cs"/>
+          <w:sz w:val="32"/>
+          <w:szCs w:val="32"/>
+          <w:cs/>
+        </w:rPr>
+        <w:t xml:space="preserve">อด </w:t>
       </w:r>
       <w:r>
         <w:rPr>
@@ -1101,6 +1243,7 @@
         </w:rPr>
         <w:t>2.</w:t>
       </w:r>
+      <w:proofErr w:type="spellStart"/>
       <w:r>
         <w:rPr>
           <w:rFonts w:ascii="TH SarabunPSK" w:hAnsi="TH SarabunPSK" w:cs="TH SarabunPSK"/>
@@ -1109,6 +1252,7 @@
         </w:rPr>
         <w:t>testSumPositiveNumbersOneAndTwo</w:t>
       </w:r>
+      <w:proofErr w:type="spellEnd"/>
       <w:r>
         <w:rPr>
           <w:rFonts w:ascii="TH SarabunPSK" w:hAnsi="TH SarabunPSK" w:cs="TH SarabunPSK"/>
@@ -1124,7 +1268,16 @@
           <w:szCs w:val="32"/>
           <w:cs/>
         </w:rPr>
-        <w:t xml:space="preserve">เป็นการทดสอบเมท็อด </w:t>
+        <w:t>เป็นการทดสอบเมท</w:t>
+      </w:r>
+      <w:r>
+        <w:rPr>
+          <w:rFonts w:ascii="TH SarabunPSK" w:hAnsi="TH SarabunPSK" w:cs="TH SarabunPSK" w:hint="cs"/>
+          <w:sz w:val="32"/>
+          <w:szCs w:val="32"/>
+          <w:cs/>
+        </w:rPr>
+        <w:t xml:space="preserve">อด </w:t>
       </w:r>
       <w:r>
         <w:rPr>
@@ -1220,7 +1373,27 @@
           <w:szCs w:val="32"/>
           <w:cs/>
         </w:rPr>
-        <w:t xml:space="preserve">นั้นเป็นการทดสอบเมท็อด </w:t>
+        <w:t>นั้นเป็นการทดสอบ</w:t>
+      </w:r>
+      <w:proofErr w:type="spellStart"/>
+      <w:r>
+        <w:rPr>
+          <w:rFonts w:ascii="TH SarabunPSK" w:hAnsi="TH SarabunPSK" w:cs="TH SarabunPSK" w:hint="cs"/>
+          <w:sz w:val="32"/>
+          <w:szCs w:val="32"/>
+          <w:cs/>
+        </w:rPr>
+        <w:t>เมท็</w:t>
+      </w:r>
+      <w:proofErr w:type="spellEnd"/>
+      <w:r>
+        <w:rPr>
+          <w:rFonts w:ascii="TH SarabunPSK" w:hAnsi="TH SarabunPSK" w:cs="TH SarabunPSK" w:hint="cs"/>
+          <w:sz w:val="32"/>
+          <w:szCs w:val="32"/>
+          <w:cs/>
+        </w:rPr>
+        <w:t xml:space="preserve">อด </w:t>
       </w:r>
       <w:r>
         <w:rPr>
@@ -1552,7 +1725,27 @@
           <w:szCs w:val="32"/>
           <w:cs/>
         </w:rPr>
-        <w:t xml:space="preserve">คือการกลับมาทดสอบอีกครั้งนั้นสามารถทำได้ง่าย ไม่จำเป็นต้องรู้การทำงานของซอร์สโค้ด สามารถรัน </w:t>
+        <w:t>คือการกลับมาทดสอบอีกครั้งนั้นสามารถทำได้ง่าย ไม่จำเป็นต้องรู้การทำงานของ</w:t>
+      </w:r>
+      <w:proofErr w:type="spellStart"/>
+      <w:r>
+        <w:rPr>
+          <w:rFonts w:ascii="TH SarabunPSK" w:hAnsi="TH SarabunPSK" w:cs="TH SarabunPSK" w:hint="cs"/>
+          <w:sz w:val="32"/>
+          <w:szCs w:val="32"/>
+          <w:cs/>
+        </w:rPr>
+        <w:t>ซอร์สโค้ด</w:t>
+      </w:r>
+      <w:proofErr w:type="spellEnd"/>
+      <w:r>
+        <w:rPr>
+          <w:rFonts w:ascii="TH SarabunPSK" w:hAnsi="TH SarabunPSK" w:cs="TH SarabunPSK" w:hint="cs"/>
+          <w:sz w:val="32"/>
+          <w:szCs w:val="32"/>
+          <w:cs/>
+        </w:rPr>
+        <w:t xml:space="preserve"> สามารถรัน </w:t>
       </w:r>
       <w:r>
         <w:rPr>
@@ -1586,7 +1779,25 @@
           <w:szCs w:val="32"/>
           <w:cs/>
         </w:rPr>
-        <w:t xml:space="preserve"> ยกตัวอย่างเช่น เมื่อมีการเพิ่มเติมฟังก์ชั่นการทำงานของเมท็อดหนึ่ง แล้วต้องการทดสอบว่าเมท็อดนั้นยังทำงานของฟังก์ชั่นเดิมได้ถูกต้องหรือไม่ </w:t>
+        <w:t xml:space="preserve"> ยกตัวอย่างเช่น เมื่อมีการเ</w:t>
+      </w:r>
+      <w:r>
+        <w:rPr>
+          <w:rFonts w:ascii="TH SarabunPSK" w:hAnsi="TH SarabunPSK" w:cs="TH SarabunPSK" w:hint="cs"/>
+          <w:sz w:val="32"/>
+          <w:szCs w:val="32"/>
+          <w:cs/>
+        </w:rPr>
+        <w:t>พิ่มเติมฟังก์ชั่นการทำงานของเมทอดหนึ่ง แล้วต้องการทดสอบว่าเมท</w:t>
+      </w:r>
+      <w:r>
+        <w:rPr>
+          <w:rFonts w:ascii="TH SarabunPSK" w:hAnsi="TH SarabunPSK" w:cs="TH SarabunPSK" w:hint="cs"/>
+          <w:sz w:val="32"/>
+          <w:szCs w:val="32"/>
+          <w:cs/>
+        </w:rPr>
+        <w:t xml:space="preserve">อดนั้นยังทำงานของฟังก์ชั่นเดิมได้ถูกต้องหรือไม่ </w:t>
       </w:r>
       <w:r>
         <w:rPr>
@@ -1821,7 +2032,27 @@
           <w:szCs w:val="32"/>
           <w:cs/>
         </w:rPr>
-        <w:t xml:space="preserve">คือ ซอร์สโค้ดของ </w:t>
+        <w:t xml:space="preserve">คือ </w:t>
+      </w:r>
+      <w:proofErr w:type="spellStart"/>
+      <w:r>
+        <w:rPr>
+          <w:rFonts w:ascii="TH SarabunPSK" w:hAnsi="TH SarabunPSK" w:cs="TH SarabunPSK" w:hint="cs"/>
+          <w:sz w:val="32"/>
+          <w:szCs w:val="32"/>
+          <w:cs/>
+        </w:rPr>
+        <w:t>ซอร์สโค้ด</w:t>
+      </w:r>
+      <w:proofErr w:type="spellEnd"/>
+      <w:r>
+        <w:rPr>
+          <w:rFonts w:ascii="TH SarabunPSK" w:hAnsi="TH SarabunPSK" w:cs="TH SarabunPSK" w:hint="cs"/>
+          <w:sz w:val="32"/>
+          <w:szCs w:val="32"/>
+          <w:cs/>
+        </w:rPr>
+        <w:t xml:space="preserve">ของ </w:t>
       </w:r>
       <w:r>
         <w:rPr>
@@ -1872,7 +2103,26 @@
           <w:szCs w:val="32"/>
           <w:cs/>
         </w:rPr>
-        <w:t xml:space="preserve">นั้น ชื่อเมท็อดจะต้องอ่านแล้วเข้าใจ และต้องมีการ </w:t>
+        <w:t xml:space="preserve">นั้น </w:t>
+      </w:r>
+      <w:r>
+        <w:rPr>
+          <w:rFonts w:ascii="TH SarabunPSK" w:hAnsi="TH SarabunPSK" w:cs="TH SarabunPSK" w:hint="cs"/>
+          <w:sz w:val="32"/>
+          <w:szCs w:val="32"/>
+          <w:cs/>
+        </w:rPr>
+        <w:lastRenderedPageBreak/>
+        <w:t>ชื่อเมท</w:t>
+      </w:r>
+      <w:r>
+        <w:rPr>
+          <w:rFonts w:ascii="TH SarabunPSK" w:hAnsi="TH SarabunPSK" w:cs="TH SarabunPSK" w:hint="cs"/>
+          <w:sz w:val="32"/>
+          <w:szCs w:val="32"/>
+          <w:cs/>
+        </w:rPr>
+        <w:t xml:space="preserve">อดจะต้องอ่านแล้วเข้าใจ และต้องมีการ </w:t>
       </w:r>
       <w:r>
         <w:rPr>
@@ -2094,7 +2344,27 @@
           <w:szCs w:val="32"/>
           <w:cs/>
         </w:rPr>
-        <w:t xml:space="preserve">ความครบถ้วนว่า ซอร์สโค้ดที่เขียนขึ้นสามารถทำงานได้ตาม </w:t>
+        <w:t xml:space="preserve">ความครบถ้วนว่า </w:t>
+      </w:r>
+      <w:proofErr w:type="spellStart"/>
+      <w:r>
+        <w:rPr>
+          <w:rFonts w:ascii="TH SarabunPSK" w:hAnsi="TH SarabunPSK" w:cs="TH SarabunPSK" w:hint="cs"/>
+          <w:sz w:val="32"/>
+          <w:szCs w:val="32"/>
+          <w:cs/>
+        </w:rPr>
+        <w:t>ซอร์สโค้ด</w:t>
+      </w:r>
+      <w:proofErr w:type="spellEnd"/>
+      <w:r>
+        <w:rPr>
+          <w:rFonts w:ascii="TH SarabunPSK" w:hAnsi="TH SarabunPSK" w:cs="TH SarabunPSK" w:hint="cs"/>
+          <w:sz w:val="32"/>
+          <w:szCs w:val="32"/>
+          <w:cs/>
+        </w:rPr>
+        <w:t xml:space="preserve">ที่เขียนขึ้นสามารถทำงานได้ตาม </w:t>
       </w:r>
       <w:r>
         <w:rPr>
@@ -2135,18 +2405,38 @@
           <w:szCs w:val="32"/>
           <w:cs/>
         </w:rPr>
-        <w:t xml:space="preserve">ช่วยในการแก้ไขปรับปรุงซอร์สโค้ด </w:t>
-      </w:r>
-      <w:r>
-        <w:rPr>
-          <w:rFonts w:ascii="TH SarabunPSK" w:hAnsi="TH SarabunPSK" w:cs="TH SarabunPSK"/>
-          <w:sz w:val="32"/>
-          <w:szCs w:val="32"/>
+        <w:t>ช่วยในการแก้ไขปรับปรุง</w:t>
+      </w:r>
+      <w:proofErr w:type="spellStart"/>
+      <w:r>
+        <w:rPr>
+          <w:rFonts w:ascii="TH SarabunPSK" w:hAnsi="TH SarabunPSK" w:cs="TH SarabunPSK" w:hint="cs"/>
+          <w:sz w:val="32"/>
+          <w:szCs w:val="32"/>
+          <w:cs/>
+        </w:rPr>
+        <w:t>ซอร์สโค้ด</w:t>
+      </w:r>
+      <w:proofErr w:type="spellEnd"/>
+      <w:r>
+        <w:rPr>
+          <w:rFonts w:ascii="TH SarabunPSK" w:hAnsi="TH SarabunPSK" w:cs="TH SarabunPSK" w:hint="cs"/>
+          <w:sz w:val="32"/>
+          <w:szCs w:val="32"/>
+          <w:cs/>
         </w:rPr>
         <w:t xml:space="preserve"> </w:t>
       </w:r>
       <w:r>
         <w:rPr>
+          <w:rFonts w:ascii="TH SarabunPSK" w:hAnsi="TH SarabunPSK" w:cs="TH SarabunPSK"/>
+          <w:sz w:val="32"/>
+          <w:szCs w:val="32"/>
+        </w:rPr>
+        <w:t xml:space="preserve"> </w:t>
+      </w:r>
+      <w:r>
+        <w:rPr>
           <w:rFonts w:ascii="TH SarabunPSK" w:hAnsi="TH SarabunPSK" w:cs="TH SarabunPSK" w:hint="cs"/>
           <w:sz w:val="32"/>
           <w:szCs w:val="32"/>
@@ -2236,7 +2526,27 @@
           <w:szCs w:val="32"/>
           <w:cs/>
         </w:rPr>
-        <w:t xml:space="preserve">นั้นเป็นตัวกำกับเพื่อทำให้มั่นใจได้ว่า การปรับแต่งใดๆที่เกิดขึ้นกับฟังก์ชั่นนั้นจะไม่ไปทำให้ซอร์สโค้ดเดิมเกิดข้อผิดพลาด โดยอาศัยการตรวจสอบว่า เมื่อมีการปรับแต่งเกิดขึ้น </w:t>
+        <w:t>นั้นเป็นตัวกำกับเพื่อทำให้มั่นใจได้ว่า การปรับแต่งใดๆที่เกิดขึ้นกับฟังก์ชั่นนั้นจะไม่ไปทำให้</w:t>
+      </w:r>
+      <w:proofErr w:type="spellStart"/>
+      <w:r>
+        <w:rPr>
+          <w:rFonts w:ascii="TH SarabunPSK" w:hAnsi="TH SarabunPSK" w:cs="TH SarabunPSK" w:hint="cs"/>
+          <w:sz w:val="32"/>
+          <w:szCs w:val="32"/>
+          <w:cs/>
+        </w:rPr>
+        <w:t>ซอร์สโค้ด</w:t>
+      </w:r>
+      <w:proofErr w:type="spellEnd"/>
+      <w:r>
+        <w:rPr>
+          <w:rFonts w:ascii="TH SarabunPSK" w:hAnsi="TH SarabunPSK" w:cs="TH SarabunPSK" w:hint="cs"/>
+          <w:sz w:val="32"/>
+          <w:szCs w:val="32"/>
+          <w:cs/>
+        </w:rPr>
+        <w:t xml:space="preserve">เดิมเกิดข้อผิดพลาด โดยอาศัยการตรวจสอบว่า เมื่อมีการปรับแต่งเกิดขึ้น </w:t>
       </w:r>
       <w:r>
         <w:rPr>
@@ -2353,7 +2663,25 @@
           <w:szCs w:val="32"/>
           <w:cs/>
         </w:rPr>
-        <w:t xml:space="preserve">จึงช่วยทำหน้าที่เป็นเอกสาร สำหรับคนที่ต้องการจะศึกษาว่าเมท็อดหรือคลาสใดๆนั้น ทำงานอย่างไร มีหน้าที่อะไร ก็สามารถมาดูได้ที่ </w:t>
+        <w:t xml:space="preserve">จึงช่วยทำหน้าที่เป็นเอกสาร </w:t>
+      </w:r>
+      <w:r>
+        <w:rPr>
+          <w:rFonts w:ascii="TH SarabunPSK" w:hAnsi="TH SarabunPSK" w:cs="TH SarabunPSK" w:hint="cs"/>
+          <w:sz w:val="32"/>
+          <w:szCs w:val="32"/>
+          <w:cs/>
+        </w:rPr>
+        <w:t>สำหรับคนที่ต้องการจะศึกษาว่าเมท</w:t>
+      </w:r>
+      <w:r>
+        <w:rPr>
+          <w:rFonts w:ascii="TH SarabunPSK" w:hAnsi="TH SarabunPSK" w:cs="TH SarabunPSK" w:hint="cs"/>
+          <w:sz w:val="32"/>
+          <w:szCs w:val="32"/>
+          <w:cs/>
+        </w:rPr>
+        <w:t xml:space="preserve">อดหรือคลาสใดๆนั้น ทำงานอย่างไร มีหน้าที่อะไร ก็สามารถมาดูได้ที่ </w:t>
       </w:r>
       <w:r>
         <w:rPr>
@@ -2807,6 +3135,7 @@
           <w:sz w:val="36"/>
           <w:szCs w:val="36"/>
         </w:rPr>
+        <w:lastRenderedPageBreak/>
         <w:drawing>
           <wp:inline distT="0" distB="0" distL="0" distR="0">
             <wp:extent cx="3107345" cy="1755648"/>
@@ -2914,7 +3243,6 @@
           <w:sz w:val="32"/>
           <w:szCs w:val="32"/>
         </w:rPr>
-        <w:lastRenderedPageBreak/>
         <w:tab/>
       </w:r>
       <w:r>
@@ -3182,6 +3510,7 @@
     </w:p>
     <w:p>
       <w:pPr>
+        <w:jc w:val="both"/>
         <w:rPr>
           <w:rFonts w:ascii="TH SarabunPSK" w:hAnsi="TH SarabunPSK" w:cs="TH SarabunPSK"/>
           <w:sz w:val="32"/>
@@ -3262,16 +3591,61 @@
           <w:sz w:val="32"/>
           <w:szCs w:val="32"/>
         </w:rPr>
-        <w:t>JUnit</w:t>
-      </w:r>
-      <w:r>
-        <w:rPr>
-          <w:rFonts w:ascii="TH SarabunPSK" w:hAnsi="TH SarabunPSK" w:cs="TH SarabunPSK" w:hint="cs"/>
-          <w:sz w:val="32"/>
-          <w:szCs w:val="32"/>
-          <w:cs/>
-        </w:rPr>
-        <w:t xml:space="preserve">ว่าเมท็อดนั้นเป็น </w:t>
+        <w:t>J</w:t>
+      </w:r>
+      <w:r>
+        <w:rPr>
+          <w:rFonts w:ascii="TH SarabunPSK" w:hAnsi="TH SarabunPSK" w:cs="TH SarabunPSK"/>
+          <w:sz w:val="32"/>
+          <w:szCs w:val="32"/>
+        </w:rPr>
+        <w:t>u</w:t>
+      </w:r>
+      <w:r>
+        <w:rPr>
+          <w:rFonts w:ascii="TH SarabunPSK" w:hAnsi="TH SarabunPSK" w:cs="TH SarabunPSK"/>
+          <w:sz w:val="32"/>
+          <w:szCs w:val="32"/>
+        </w:rPr>
+        <w:t>nit</w:t>
+      </w:r>
+      <w:r>
+        <w:rPr>
+          <w:rFonts w:ascii="TH SarabunPSK" w:hAnsi="TH SarabunPSK" w:cs="TH SarabunPSK" w:hint="cs"/>
+          <w:sz w:val="32"/>
+          <w:szCs w:val="32"/>
+          <w:cs/>
+        </w:rPr>
+        <w:t xml:space="preserve"> </w:t>
+      </w:r>
+      <w:r>
+        <w:rPr>
+          <w:rFonts w:ascii="TH SarabunPSK" w:hAnsi="TH SarabunPSK" w:cs="TH SarabunPSK" w:hint="cs"/>
+          <w:sz w:val="32"/>
+          <w:szCs w:val="32"/>
+          <w:cs/>
+        </w:rPr>
+        <w:t>ว่า</w:t>
+      </w:r>
+      <w:proofErr w:type="spellStart"/>
+      <w:r>
+        <w:rPr>
+          <w:rFonts w:ascii="TH SarabunPSK" w:hAnsi="TH SarabunPSK" w:cs="TH SarabunPSK" w:hint="cs"/>
+          <w:sz w:val="32"/>
+          <w:szCs w:val="32"/>
+          <w:cs/>
+        </w:rPr>
+        <w:t>เมท็</w:t>
+      </w:r>
+      <w:proofErr w:type="spellEnd"/>
+      <w:r>
+        <w:rPr>
+          <w:rFonts w:ascii="TH SarabunPSK" w:hAnsi="TH SarabunPSK" w:cs="TH SarabunPSK" w:hint="cs"/>
+          <w:sz w:val="32"/>
+          <w:szCs w:val="32"/>
+          <w:cs/>
+        </w:rPr>
+        <w:t xml:space="preserve">อดนั้นเป็น </w:t>
       </w:r>
       <w:r>
         <w:rPr>
@@ -3288,7 +3662,47 @@
           <w:szCs w:val="32"/>
           <w:cs/>
         </w:rPr>
-        <w:t xml:space="preserve">ดังรูปที่ 2.4  ซึ่งจะมีประโยชน์ในการแยกเมท็อดธรรมดาและเมท็อดทดสอบ </w:t>
+        <w:t>ดังรูปที่ 2.4  ซึ่งจะมีประโยชน์ในการแยก</w:t>
+      </w:r>
+      <w:proofErr w:type="spellStart"/>
+      <w:r>
+        <w:rPr>
+          <w:rFonts w:ascii="TH SarabunPSK" w:hAnsi="TH SarabunPSK" w:cs="TH SarabunPSK" w:hint="cs"/>
+          <w:sz w:val="32"/>
+          <w:szCs w:val="32"/>
+          <w:cs/>
+        </w:rPr>
+        <w:t>เมท็</w:t>
+      </w:r>
+      <w:proofErr w:type="spellEnd"/>
+      <w:r>
+        <w:rPr>
+          <w:rFonts w:ascii="TH SarabunPSK" w:hAnsi="TH SarabunPSK" w:cs="TH SarabunPSK" w:hint="cs"/>
+          <w:sz w:val="32"/>
+          <w:szCs w:val="32"/>
+          <w:cs/>
+        </w:rPr>
+        <w:t>อดธรรมดาและ</w:t>
+      </w:r>
+      <w:proofErr w:type="spellStart"/>
+      <w:r>
+        <w:rPr>
+          <w:rFonts w:ascii="TH SarabunPSK" w:hAnsi="TH SarabunPSK" w:cs="TH SarabunPSK" w:hint="cs"/>
+          <w:sz w:val="32"/>
+          <w:szCs w:val="32"/>
+          <w:cs/>
+        </w:rPr>
+        <w:t>เมท็</w:t>
+      </w:r>
+      <w:proofErr w:type="spellEnd"/>
+      <w:r>
+        <w:rPr>
+          <w:rFonts w:ascii="TH SarabunPSK" w:hAnsi="TH SarabunPSK" w:cs="TH SarabunPSK" w:hint="cs"/>
+          <w:sz w:val="32"/>
+          <w:szCs w:val="32"/>
+          <w:cs/>
+        </w:rPr>
+        <w:t xml:space="preserve">อดทดสอบ </w:t>
       </w:r>
     </w:p>
     <w:p>
@@ -3411,19 +3825,21 @@
     <w:p>
       <w:pPr>
         <w:ind w:firstLine="720"/>
-        <w:rPr>
-          <w:rFonts w:ascii="TH SarabunPSK" w:hAnsi="TH SarabunPSK" w:cs="TH SarabunPSK"/>
-          <w:sz w:val="32"/>
-          <w:szCs w:val="32"/>
-        </w:rPr>
-      </w:pPr>
-      <w:r>
-        <w:rPr>
-          <w:rFonts w:ascii="TH SarabunPSK" w:hAnsi="TH SarabunPSK" w:cs="TH SarabunPSK" w:hint="cs"/>
-          <w:sz w:val="32"/>
-          <w:szCs w:val="32"/>
-          <w:cs/>
-        </w:rPr>
+        <w:jc w:val="both"/>
+        <w:rPr>
+          <w:rFonts w:ascii="TH SarabunPSK" w:hAnsi="TH SarabunPSK" w:cs="TH SarabunPSK"/>
+          <w:sz w:val="32"/>
+          <w:szCs w:val="32"/>
+        </w:rPr>
+      </w:pPr>
+      <w:r>
+        <w:rPr>
+          <w:rFonts w:ascii="TH SarabunPSK" w:hAnsi="TH SarabunPSK" w:cs="TH SarabunPSK" w:hint="cs"/>
+          <w:sz w:val="32"/>
+          <w:szCs w:val="32"/>
+          <w:cs/>
+        </w:rPr>
+        <w:lastRenderedPageBreak/>
         <w:t xml:space="preserve">โดย </w:t>
       </w:r>
       <w:r>
@@ -3510,7 +3926,16 @@
           <w:szCs w:val="32"/>
           <w:cs/>
         </w:rPr>
-        <w:t xml:space="preserve">เมื่อนำไปกำกับเมท็อด เมท็อดนั้นจะถูกรันก่อนที่จะทำ </w:t>
+        <w:t>เมื่อนำไปกำกับเมทอด เมท</w:t>
+      </w:r>
+      <w:r>
+        <w:rPr>
+          <w:rFonts w:ascii="TH SarabunPSK" w:hAnsi="TH SarabunPSK" w:cs="TH SarabunPSK" w:hint="cs"/>
+          <w:sz w:val="32"/>
+          <w:szCs w:val="32"/>
+          <w:cs/>
+        </w:rPr>
+        <w:t xml:space="preserve">อดนั้นจะถูกรันก่อนที่จะทำ </w:t>
       </w:r>
       <w:r>
         <w:rPr>
@@ -3545,24 +3970,69 @@
           <w:szCs w:val="32"/>
           <w:cs/>
         </w:rPr>
-        <w:t>ดังเช่นรูปที่ 2.5 ถ้าเราสั่งรันเมท็อด</w:t>
-      </w:r>
-      <w:r>
-        <w:rPr>
-          <w:rFonts w:ascii="TH SarabunPSK" w:hAnsi="TH SarabunPSK" w:cs="TH SarabunPSK"/>
-          <w:sz w:val="32"/>
-          <w:szCs w:val="32"/>
-        </w:rPr>
-        <w:t xml:space="preserve"> testOneThing </w:t>
-      </w:r>
-      <w:r>
-        <w:rPr>
-          <w:rFonts w:ascii="TH SarabunPSK" w:hAnsi="TH SarabunPSK" w:cs="TH SarabunPSK" w:hint="cs"/>
-          <w:sz w:val="32"/>
-          <w:szCs w:val="32"/>
-          <w:cs/>
-        </w:rPr>
-        <w:t xml:space="preserve">เมท็อด </w:t>
+        <w:t>ดัง</w:t>
+      </w:r>
+      <w:r>
+        <w:rPr>
+          <w:rFonts w:ascii="TH SarabunPSK" w:hAnsi="TH SarabunPSK" w:cs="TH SarabunPSK" w:hint="cs"/>
+          <w:sz w:val="32"/>
+          <w:szCs w:val="32"/>
+          <w:cs/>
+        </w:rPr>
+        <w:t>เช่นรูปที่ 2.5 ถ้าเราสั่งรันเมท</w:t>
+      </w:r>
+      <w:r>
+        <w:rPr>
+          <w:rFonts w:ascii="TH SarabunPSK" w:hAnsi="TH SarabunPSK" w:cs="TH SarabunPSK" w:hint="cs"/>
+          <w:sz w:val="32"/>
+          <w:szCs w:val="32"/>
+          <w:cs/>
+        </w:rPr>
+        <w:t>อด</w:t>
+      </w:r>
+      <w:r>
+        <w:rPr>
+          <w:rFonts w:ascii="TH SarabunPSK" w:hAnsi="TH SarabunPSK" w:cs="TH SarabunPSK"/>
+          <w:sz w:val="32"/>
+          <w:szCs w:val="32"/>
+        </w:rPr>
+        <w:t xml:space="preserve"> </w:t>
+      </w:r>
+      <w:proofErr w:type="spellStart"/>
+      <w:r>
+        <w:rPr>
+          <w:rFonts w:ascii="TH SarabunPSK" w:hAnsi="TH SarabunPSK" w:cs="TH SarabunPSK"/>
+          <w:sz w:val="32"/>
+          <w:szCs w:val="32"/>
+        </w:rPr>
+        <w:t>testOneThing</w:t>
+      </w:r>
+      <w:proofErr w:type="spellEnd"/>
+      <w:r>
+        <w:rPr>
+          <w:rFonts w:ascii="TH SarabunPSK" w:hAnsi="TH SarabunPSK" w:cs="TH SarabunPSK"/>
+          <w:sz w:val="32"/>
+          <w:szCs w:val="32"/>
+        </w:rPr>
+        <w:t xml:space="preserve"> </w:t>
+      </w:r>
+      <w:r>
+        <w:rPr>
+          <w:rFonts w:ascii="TH SarabunPSK" w:hAnsi="TH SarabunPSK" w:cs="TH SarabunPSK" w:hint="cs"/>
+          <w:sz w:val="32"/>
+          <w:szCs w:val="32"/>
+          <w:cs/>
+        </w:rPr>
+        <w:t>เมท</w:t>
+      </w:r>
+      <w:r>
+        <w:rPr>
+          <w:rFonts w:ascii="TH SarabunPSK" w:hAnsi="TH SarabunPSK" w:cs="TH SarabunPSK" w:hint="cs"/>
+          <w:sz w:val="32"/>
+          <w:szCs w:val="32"/>
+          <w:cs/>
+        </w:rPr>
+        <w:t xml:space="preserve">อด </w:t>
       </w:r>
       <w:r>
         <w:rPr>
@@ -3733,7 +4203,6 @@
           <w:szCs w:val="32"/>
           <w:cs/>
         </w:rPr>
-        <w:lastRenderedPageBreak/>
         <w:t xml:space="preserve">โดย </w:t>
       </w:r>
       <w:r>
@@ -3802,7 +4271,25 @@
           <w:sz w:val="32"/>
           <w:szCs w:val="32"/>
         </w:rPr>
-        <w:t xml:space="preserve">Batch TestRunner </w:t>
+        <w:t xml:space="preserve">Batch </w:t>
+      </w:r>
+      <w:proofErr w:type="spellStart"/>
+      <w:r>
+        <w:rPr>
+          <w:rFonts w:ascii="TH SarabunPSK" w:hAnsi="TH SarabunPSK" w:cs="TH SarabunPSK"/>
+          <w:sz w:val="32"/>
+          <w:szCs w:val="32"/>
+        </w:rPr>
+        <w:t>TestRunner</w:t>
+      </w:r>
+      <w:proofErr w:type="spellEnd"/>
+      <w:r>
+        <w:rPr>
+          <w:rFonts w:ascii="TH SarabunPSK" w:hAnsi="TH SarabunPSK" w:cs="TH SarabunPSK"/>
+          <w:sz w:val="32"/>
+          <w:szCs w:val="32"/>
+        </w:rPr>
+        <w:t xml:space="preserve"> </w:t>
       </w:r>
       <w:r>
         <w:rPr>
@@ -3819,7 +4306,25 @@
           <w:sz w:val="32"/>
           <w:szCs w:val="32"/>
         </w:rPr>
-        <w:t xml:space="preserve">Graphical TestRunner </w:t>
+        <w:t xml:space="preserve">Graphical </w:t>
+      </w:r>
+      <w:proofErr w:type="spellStart"/>
+      <w:r>
+        <w:rPr>
+          <w:rFonts w:ascii="TH SarabunPSK" w:hAnsi="TH SarabunPSK" w:cs="TH SarabunPSK"/>
+          <w:sz w:val="32"/>
+          <w:szCs w:val="32"/>
+        </w:rPr>
+        <w:t>TestRunner</w:t>
+      </w:r>
+      <w:proofErr w:type="spellEnd"/>
+      <w:r>
+        <w:rPr>
+          <w:rFonts w:ascii="TH SarabunPSK" w:hAnsi="TH SarabunPSK" w:cs="TH SarabunPSK"/>
+          <w:sz w:val="32"/>
+          <w:szCs w:val="32"/>
+        </w:rPr>
+        <w:t xml:space="preserve"> </w:t>
       </w:r>
       <w:r>
         <w:rPr>
@@ -3836,7 +4341,25 @@
           <w:sz w:val="32"/>
           <w:szCs w:val="32"/>
         </w:rPr>
-        <w:t xml:space="preserve">Batch TestRunner </w:t>
+        <w:t xml:space="preserve">Batch </w:t>
+      </w:r>
+      <w:proofErr w:type="spellStart"/>
+      <w:r>
+        <w:rPr>
+          <w:rFonts w:ascii="TH SarabunPSK" w:hAnsi="TH SarabunPSK" w:cs="TH SarabunPSK"/>
+          <w:sz w:val="32"/>
+          <w:szCs w:val="32"/>
+        </w:rPr>
+        <w:t>TestRunner</w:t>
+      </w:r>
+      <w:proofErr w:type="spellEnd"/>
+      <w:r>
+        <w:rPr>
+          <w:rFonts w:ascii="TH SarabunPSK" w:hAnsi="TH SarabunPSK" w:cs="TH SarabunPSK"/>
+          <w:sz w:val="32"/>
+          <w:szCs w:val="32"/>
+        </w:rPr>
+        <w:t xml:space="preserve"> </w:t>
       </w:r>
       <w:r>
         <w:rPr>
@@ -3896,7 +4419,25 @@
           <w:sz w:val="32"/>
           <w:szCs w:val="32"/>
         </w:rPr>
-        <w:t xml:space="preserve">Graphical TestRunner </w:t>
+        <w:t xml:space="preserve">Graphical </w:t>
+      </w:r>
+      <w:proofErr w:type="spellStart"/>
+      <w:r>
+        <w:rPr>
+          <w:rFonts w:ascii="TH SarabunPSK" w:hAnsi="TH SarabunPSK" w:cs="TH SarabunPSK"/>
+          <w:sz w:val="32"/>
+          <w:szCs w:val="32"/>
+        </w:rPr>
+        <w:t>TestRunner</w:t>
+      </w:r>
+      <w:proofErr w:type="spellEnd"/>
+      <w:r>
+        <w:rPr>
+          <w:rFonts w:ascii="TH SarabunPSK" w:hAnsi="TH SarabunPSK" w:cs="TH SarabunPSK"/>
+          <w:sz w:val="32"/>
+          <w:szCs w:val="32"/>
+        </w:rPr>
+        <w:t xml:space="preserve"> </w:t>
       </w:r>
       <w:r>
         <w:rPr>
@@ -3916,13 +4457,23 @@
         </w:rPr>
         <w:t xml:space="preserve">สามารถแบ่งออกได้เป็นแบบ </w:t>
       </w:r>
-      <w:r>
-        <w:rPr>
-          <w:rFonts w:ascii="TH SarabunPSK" w:hAnsi="TH SarabunPSK" w:cs="TH SarabunPSK"/>
-          <w:sz w:val="32"/>
-          <w:szCs w:val="32"/>
-        </w:rPr>
-        <w:t xml:space="preserve">awt-based </w:t>
+      <w:proofErr w:type="spellStart"/>
+      <w:r>
+        <w:rPr>
+          <w:rFonts w:ascii="TH SarabunPSK" w:hAnsi="TH SarabunPSK" w:cs="TH SarabunPSK"/>
+          <w:sz w:val="32"/>
+          <w:szCs w:val="32"/>
+        </w:rPr>
+        <w:t>awt</w:t>
+      </w:r>
+      <w:proofErr w:type="spellEnd"/>
+      <w:r>
+        <w:rPr>
+          <w:rFonts w:ascii="TH SarabunPSK" w:hAnsi="TH SarabunPSK" w:cs="TH SarabunPSK"/>
+          <w:sz w:val="32"/>
+          <w:szCs w:val="32"/>
+        </w:rPr>
+        <w:t xml:space="preserve">-based </w:t>
       </w:r>
       <w:r>
         <w:rPr>
@@ -3956,7 +4507,25 @@
           <w:sz w:val="32"/>
           <w:szCs w:val="32"/>
         </w:rPr>
-        <w:t xml:space="preserve">Graphical TestRunner </w:t>
+        <w:t xml:space="preserve">Graphical </w:t>
+      </w:r>
+      <w:proofErr w:type="spellStart"/>
+      <w:r>
+        <w:rPr>
+          <w:rFonts w:ascii="TH SarabunPSK" w:hAnsi="TH SarabunPSK" w:cs="TH SarabunPSK"/>
+          <w:sz w:val="32"/>
+          <w:szCs w:val="32"/>
+        </w:rPr>
+        <w:t>TestRunner</w:t>
+      </w:r>
+      <w:proofErr w:type="spellEnd"/>
+      <w:r>
+        <w:rPr>
+          <w:rFonts w:ascii="TH SarabunPSK" w:hAnsi="TH SarabunPSK" w:cs="TH SarabunPSK"/>
+          <w:sz w:val="32"/>
+          <w:szCs w:val="32"/>
+        </w:rPr>
+        <w:t xml:space="preserve"> </w:t>
       </w:r>
       <w:r>
         <w:rPr>
@@ -4009,7 +4578,27 @@
           <w:szCs w:val="32"/>
           <w:cs/>
         </w:rPr>
-        <w:t xml:space="preserve">รายงานออกมาได้อย่างชัดเจนถึงผลของการรันเทส โดยวิธีการใช้งาน </w:t>
+        <w:t>รายงานออกมาได้อย่างชัดเจนถึงผลของการรัน</w:t>
+      </w:r>
+      <w:proofErr w:type="spellStart"/>
+      <w:r>
+        <w:rPr>
+          <w:rFonts w:ascii="TH SarabunPSK" w:hAnsi="TH SarabunPSK" w:cs="TH SarabunPSK" w:hint="cs"/>
+          <w:sz w:val="32"/>
+          <w:szCs w:val="32"/>
+          <w:cs/>
+        </w:rPr>
+        <w:t>เทส</w:t>
+      </w:r>
+      <w:proofErr w:type="spellEnd"/>
+      <w:r>
+        <w:rPr>
+          <w:rFonts w:ascii="TH SarabunPSK" w:hAnsi="TH SarabunPSK" w:cs="TH SarabunPSK" w:hint="cs"/>
+          <w:sz w:val="32"/>
+          <w:szCs w:val="32"/>
+          <w:cs/>
+        </w:rPr>
+        <w:t xml:space="preserve"> โดยวิธีการใช้งาน </w:t>
       </w:r>
       <w:r>
         <w:rPr>
@@ -4049,8 +4638,18 @@
           <w:sz w:val="32"/>
           <w:szCs w:val="32"/>
         </w:rPr>
-        <w:t>Batch TestRunner</w:t>
-      </w:r>
+        <w:t xml:space="preserve">Batch </w:t>
+      </w:r>
+      <w:proofErr w:type="spellStart"/>
+      <w:r>
+        <w:rPr>
+          <w:rFonts w:ascii="TH SarabunPSK" w:hAnsi="TH SarabunPSK" w:cs="TH SarabunPSK"/>
+          <w:sz w:val="32"/>
+          <w:szCs w:val="32"/>
+        </w:rPr>
+        <w:t>TestRunner</w:t>
+      </w:r>
+      <w:proofErr w:type="spellEnd"/>
     </w:p>
     <w:p>
       <w:pPr>
@@ -4099,13 +4698,59 @@
           <w:szCs w:val="32"/>
         </w:rPr>
       </w:pPr>
-      <w:r>
-        <w:rPr>
-          <w:rFonts w:ascii="TH SarabunPSK" w:hAnsi="TH SarabunPSK" w:cs="TH SarabunPSK"/>
-          <w:sz w:val="32"/>
-          <w:szCs w:val="32"/>
-        </w:rPr>
-        <w:t xml:space="preserve">java junit.textui.TestRunner junit.samples.TestClass </w:t>
+      <w:proofErr w:type="gramStart"/>
+      <w:r>
+        <w:rPr>
+          <w:rFonts w:ascii="TH SarabunPSK" w:hAnsi="TH SarabunPSK" w:cs="TH SarabunPSK"/>
+          <w:sz w:val="32"/>
+          <w:szCs w:val="32"/>
+        </w:rPr>
+        <w:t>java</w:t>
+      </w:r>
+      <w:proofErr w:type="gramEnd"/>
+      <w:r>
+        <w:rPr>
+          <w:rFonts w:ascii="TH SarabunPSK" w:hAnsi="TH SarabunPSK" w:cs="TH SarabunPSK"/>
+          <w:sz w:val="32"/>
+          <w:szCs w:val="32"/>
+        </w:rPr>
+        <w:t xml:space="preserve"> </w:t>
+      </w:r>
+      <w:proofErr w:type="spellStart"/>
+      <w:r>
+        <w:rPr>
+          <w:rFonts w:ascii="TH SarabunPSK" w:hAnsi="TH SarabunPSK" w:cs="TH SarabunPSK"/>
+          <w:sz w:val="32"/>
+          <w:szCs w:val="32"/>
+        </w:rPr>
+        <w:t>junit.textui.TestRunner</w:t>
+      </w:r>
+      <w:proofErr w:type="spellEnd"/>
+      <w:r>
+        <w:rPr>
+          <w:rFonts w:ascii="TH SarabunPSK" w:hAnsi="TH SarabunPSK" w:cs="TH SarabunPSK"/>
+          <w:sz w:val="32"/>
+          <w:szCs w:val="32"/>
+        </w:rPr>
+        <w:t xml:space="preserve"> </w:t>
+      </w:r>
+      <w:proofErr w:type="spellStart"/>
+      <w:r>
+        <w:rPr>
+          <w:rFonts w:ascii="TH SarabunPSK" w:hAnsi="TH SarabunPSK" w:cs="TH SarabunPSK"/>
+          <w:sz w:val="32"/>
+          <w:szCs w:val="32"/>
+        </w:rPr>
+        <w:t>junit.samples.TestClass</w:t>
+      </w:r>
+      <w:proofErr w:type="spellEnd"/>
+      <w:r>
+        <w:rPr>
+          <w:rFonts w:ascii="TH SarabunPSK" w:hAnsi="TH SarabunPSK" w:cs="TH SarabunPSK"/>
+          <w:sz w:val="32"/>
+          <w:szCs w:val="32"/>
+        </w:rPr>
+        <w:t xml:space="preserve"> </w:t>
       </w:r>
     </w:p>
     <w:p>
@@ -4136,13 +4781,23 @@
         </w:rPr>
         <w:t xml:space="preserve">ที่ </w:t>
       </w:r>
-      <w:r>
-        <w:rPr>
-          <w:rFonts w:ascii="TH SarabunPSK" w:hAnsi="TH SarabunPSK" w:cs="TH SarabunPSK"/>
-          <w:sz w:val="32"/>
-          <w:szCs w:val="32"/>
-        </w:rPr>
-        <w:t xml:space="preserve">junit.textui.TestRunner </w:t>
+      <w:proofErr w:type="spellStart"/>
+      <w:r>
+        <w:rPr>
+          <w:rFonts w:ascii="TH SarabunPSK" w:hAnsi="TH SarabunPSK" w:cs="TH SarabunPSK"/>
+          <w:sz w:val="32"/>
+          <w:szCs w:val="32"/>
+        </w:rPr>
+        <w:t>junit.textui.TestRunner</w:t>
+      </w:r>
+      <w:proofErr w:type="spellEnd"/>
+      <w:r>
+        <w:rPr>
+          <w:rFonts w:ascii="TH SarabunPSK" w:hAnsi="TH SarabunPSK" w:cs="TH SarabunPSK"/>
+          <w:sz w:val="32"/>
+          <w:szCs w:val="32"/>
+        </w:rPr>
+        <w:t xml:space="preserve"> </w:t>
       </w:r>
       <w:r>
         <w:rPr>
@@ -4195,6 +4850,7 @@
         </w:rPr>
         <w:t xml:space="preserve">ส่วน </w:t>
       </w:r>
+      <w:proofErr w:type="spellStart"/>
       <w:r>
         <w:rPr>
           <w:rFonts w:ascii="TH SarabunPSK" w:hAnsi="TH SarabunPSK" w:cs="TH SarabunPSK"/>
@@ -4209,7 +4865,16 @@
           <w:sz w:val="32"/>
           <w:szCs w:val="32"/>
         </w:rPr>
-        <w:t xml:space="preserve">TestClass </w:t>
+        <w:t>TestClass</w:t>
+      </w:r>
+      <w:proofErr w:type="spellEnd"/>
+      <w:r>
+        <w:rPr>
+          <w:rFonts w:ascii="TH SarabunPSK" w:hAnsi="TH SarabunPSK" w:cs="TH SarabunPSK"/>
+          <w:sz w:val="32"/>
+          <w:szCs w:val="32"/>
+        </w:rPr>
+        <w:t xml:space="preserve"> </w:t>
       </w:r>
       <w:r>
         <w:rPr>
@@ -4291,6 +4956,7 @@
           <w:sz w:val="32"/>
           <w:szCs w:val="32"/>
         </w:rPr>
+        <w:lastRenderedPageBreak/>
         <w:drawing>
           <wp:inline distT="0" distB="0" distL="0" distR="0">
             <wp:extent cx="4688211" cy="3025241"/>
@@ -4369,8 +5035,18 @@
           <w:sz w:val="32"/>
           <w:szCs w:val="32"/>
         </w:rPr>
-        <w:t>batch TestRunner</w:t>
-      </w:r>
+        <w:t xml:space="preserve">batch </w:t>
+      </w:r>
+      <w:proofErr w:type="spellStart"/>
+      <w:r>
+        <w:rPr>
+          <w:rFonts w:ascii="TH SarabunPSK" w:hAnsi="TH SarabunPSK" w:cs="TH SarabunPSK"/>
+          <w:sz w:val="32"/>
+          <w:szCs w:val="32"/>
+        </w:rPr>
+        <w:t>TestRunner</w:t>
+      </w:r>
+      <w:proofErr w:type="spellEnd"/>
     </w:p>
     <w:p>
       <w:pPr>
@@ -4385,10 +5061,12 @@
     <w:p>
       <w:pPr>
         <w:ind w:left="1418"/>
-        <w:rPr>
-          <w:rFonts w:ascii="TH SarabunPSK" w:hAnsi="TH SarabunPSK" w:cs="TH SarabunPSK"/>
-          <w:sz w:val="32"/>
-          <w:szCs w:val="32"/>
+        <w:jc w:val="both"/>
+        <w:rPr>
+          <w:rFonts w:ascii="TH SarabunPSK" w:hAnsi="TH SarabunPSK" w:cs="TH SarabunPSK" w:hint="cs"/>
+          <w:sz w:val="32"/>
+          <w:szCs w:val="32"/>
+          <w:cs/>
         </w:rPr>
       </w:pPr>
       <w:r>
@@ -4631,17 +5309,6 @@
         </w:rPr>
         <w:t>batch test</w:t>
       </w:r>
-    </w:p>
-    <w:p>
-      <w:pPr>
-        <w:ind w:left="1418"/>
-        <w:rPr>
-          <w:rFonts w:ascii="TH SarabunPSK" w:hAnsi="TH SarabunPSK" w:cs="TH SarabunPSK"/>
-          <w:sz w:val="32"/>
-          <w:szCs w:val="32"/>
-          <w:cs/>
-        </w:rPr>
-      </w:pPr>
     </w:p>
     <w:p>
       <w:pPr>
@@ -4666,9 +5333,18 @@
           <w:sz w:val="32"/>
           <w:szCs w:val="32"/>
         </w:rPr>
-        <w:lastRenderedPageBreak/>
-        <w:t>Graphical TestRunner</w:t>
-      </w:r>
+        <w:t xml:space="preserve">Graphical </w:t>
+      </w:r>
+      <w:proofErr w:type="spellStart"/>
+      <w:r>
+        <w:rPr>
+          <w:rFonts w:ascii="TH SarabunPSK" w:hAnsi="TH SarabunPSK" w:cs="TH SarabunPSK"/>
+          <w:sz w:val="32"/>
+          <w:szCs w:val="32"/>
+        </w:rPr>
+        <w:t>TestRunner</w:t>
+      </w:r>
+      <w:proofErr w:type="spellEnd"/>
     </w:p>
     <w:p>
       <w:pPr>
@@ -4717,13 +5393,59 @@
           <w:szCs w:val="32"/>
         </w:rPr>
       </w:pPr>
-      <w:r>
-        <w:rPr>
-          <w:rFonts w:ascii="TH SarabunPSK" w:hAnsi="TH SarabunPSK" w:cs="TH SarabunPSK"/>
-          <w:sz w:val="32"/>
-          <w:szCs w:val="32"/>
-        </w:rPr>
-        <w:t xml:space="preserve">java junit.awtui.TestRunner junit.samples.TestClass </w:t>
+      <w:proofErr w:type="gramStart"/>
+      <w:r>
+        <w:rPr>
+          <w:rFonts w:ascii="TH SarabunPSK" w:hAnsi="TH SarabunPSK" w:cs="TH SarabunPSK"/>
+          <w:sz w:val="32"/>
+          <w:szCs w:val="32"/>
+        </w:rPr>
+        <w:t>java</w:t>
+      </w:r>
+      <w:proofErr w:type="gramEnd"/>
+      <w:r>
+        <w:rPr>
+          <w:rFonts w:ascii="TH SarabunPSK" w:hAnsi="TH SarabunPSK" w:cs="TH SarabunPSK"/>
+          <w:sz w:val="32"/>
+          <w:szCs w:val="32"/>
+        </w:rPr>
+        <w:t xml:space="preserve"> </w:t>
+      </w:r>
+      <w:proofErr w:type="spellStart"/>
+      <w:r>
+        <w:rPr>
+          <w:rFonts w:ascii="TH SarabunPSK" w:hAnsi="TH SarabunPSK" w:cs="TH SarabunPSK"/>
+          <w:sz w:val="32"/>
+          <w:szCs w:val="32"/>
+        </w:rPr>
+        <w:t>junit.awtui.TestRunner</w:t>
+      </w:r>
+      <w:proofErr w:type="spellEnd"/>
+      <w:r>
+        <w:rPr>
+          <w:rFonts w:ascii="TH SarabunPSK" w:hAnsi="TH SarabunPSK" w:cs="TH SarabunPSK"/>
+          <w:sz w:val="32"/>
+          <w:szCs w:val="32"/>
+        </w:rPr>
+        <w:t xml:space="preserve"> </w:t>
+      </w:r>
+      <w:proofErr w:type="spellStart"/>
+      <w:r>
+        <w:rPr>
+          <w:rFonts w:ascii="TH SarabunPSK" w:hAnsi="TH SarabunPSK" w:cs="TH SarabunPSK"/>
+          <w:sz w:val="32"/>
+          <w:szCs w:val="32"/>
+        </w:rPr>
+        <w:t>junit.samples.TestClass</w:t>
+      </w:r>
+      <w:proofErr w:type="spellEnd"/>
+      <w:r>
+        <w:rPr>
+          <w:rFonts w:ascii="TH SarabunPSK" w:hAnsi="TH SarabunPSK" w:cs="TH SarabunPSK"/>
+          <w:sz w:val="32"/>
+          <w:szCs w:val="32"/>
+        </w:rPr>
+        <w:t xml:space="preserve"> </w:t>
       </w:r>
       <w:r>
         <w:rPr>
@@ -4746,13 +5468,32 @@
           <w:cs/>
         </w:rPr>
       </w:pPr>
-      <w:r>
-        <w:rPr>
-          <w:rFonts w:ascii="TH SarabunPSK" w:hAnsi="TH SarabunPSK" w:cs="TH SarabunPSK"/>
-          <w:sz w:val="32"/>
-          <w:szCs w:val="32"/>
-        </w:rPr>
-        <w:t>java junit.</w:t>
+      <w:proofErr w:type="gramStart"/>
+      <w:r>
+        <w:rPr>
+          <w:rFonts w:ascii="TH SarabunPSK" w:hAnsi="TH SarabunPSK" w:cs="TH SarabunPSK"/>
+          <w:sz w:val="32"/>
+          <w:szCs w:val="32"/>
+        </w:rPr>
+        <w:t>java</w:t>
+      </w:r>
+      <w:proofErr w:type="gramEnd"/>
+      <w:r>
+        <w:rPr>
+          <w:rFonts w:ascii="TH SarabunPSK" w:hAnsi="TH SarabunPSK" w:cs="TH SarabunPSK"/>
+          <w:sz w:val="32"/>
+          <w:szCs w:val="32"/>
+        </w:rPr>
+        <w:t xml:space="preserve"> </w:t>
+      </w:r>
+      <w:proofErr w:type="spellStart"/>
+      <w:r>
+        <w:rPr>
+          <w:rFonts w:ascii="TH SarabunPSK" w:hAnsi="TH SarabunPSK" w:cs="TH SarabunPSK"/>
+          <w:sz w:val="32"/>
+          <w:szCs w:val="32"/>
+        </w:rPr>
+        <w:t>junit.</w:t>
       </w:r>
       <w:r>
         <w:rPr>
@@ -4768,8 +5509,9 @@
           <w:sz w:val="32"/>
           <w:szCs w:val="32"/>
         </w:rPr>
-        <w:t>.TestRunner junit.samples.TestClass</w:t>
-      </w:r>
+        <w:t>.TestRunner</w:t>
+      </w:r>
+      <w:proofErr w:type="spellEnd"/>
       <w:r>
         <w:rPr>
           <w:rFonts w:ascii="TH SarabunPSK" w:hAnsi="TH SarabunPSK" w:cs="TH SarabunPSK"/>
@@ -4778,6 +5520,24 @@
         </w:rPr>
         <w:t xml:space="preserve"> </w:t>
       </w:r>
+      <w:proofErr w:type="spellStart"/>
+      <w:r>
+        <w:rPr>
+          <w:rFonts w:ascii="TH SarabunPSK" w:hAnsi="TH SarabunPSK" w:cs="TH SarabunPSK"/>
+          <w:sz w:val="32"/>
+          <w:szCs w:val="32"/>
+        </w:rPr>
+        <w:t>junit.samples.TestClass</w:t>
+      </w:r>
+      <w:proofErr w:type="spellEnd"/>
+      <w:r>
+        <w:rPr>
+          <w:rFonts w:ascii="TH SarabunPSK" w:hAnsi="TH SarabunPSK" w:cs="TH SarabunPSK"/>
+          <w:sz w:val="32"/>
+          <w:szCs w:val="32"/>
+        </w:rPr>
+        <w:t xml:space="preserve"> </w:t>
+      </w:r>
       <w:r>
         <w:rPr>
           <w:rFonts w:ascii="TH SarabunPSK" w:hAnsi="TH SarabunPSK" w:cs="TH SarabunPSK" w:hint="cs"/>
@@ -4838,13 +5598,23 @@
         </w:rPr>
         <w:t xml:space="preserve">หรือ </w:t>
       </w:r>
-      <w:r>
-        <w:rPr>
-          <w:rFonts w:ascii="TH SarabunPSK" w:hAnsi="TH SarabunPSK" w:cs="TH SarabunPSK"/>
-          <w:sz w:val="32"/>
-          <w:szCs w:val="32"/>
-        </w:rPr>
-        <w:t xml:space="preserve">Awt </w:t>
+      <w:proofErr w:type="spellStart"/>
+      <w:r>
+        <w:rPr>
+          <w:rFonts w:ascii="TH SarabunPSK" w:hAnsi="TH SarabunPSK" w:cs="TH SarabunPSK"/>
+          <w:sz w:val="32"/>
+          <w:szCs w:val="32"/>
+        </w:rPr>
+        <w:t>Awt</w:t>
+      </w:r>
+      <w:proofErr w:type="spellEnd"/>
+      <w:r>
+        <w:rPr>
+          <w:rFonts w:ascii="TH SarabunPSK" w:hAnsi="TH SarabunPSK" w:cs="TH SarabunPSK"/>
+          <w:sz w:val="32"/>
+          <w:szCs w:val="32"/>
+        </w:rPr>
+        <w:t xml:space="preserve"> </w:t>
       </w:r>
       <w:r>
         <w:rPr>
@@ -4872,22 +5642,52 @@
         </w:rPr>
         <w:t xml:space="preserve">ภายใน </w:t>
       </w:r>
-      <w:r>
-        <w:rPr>
-          <w:rFonts w:ascii="TH SarabunPSK" w:hAnsi="TH SarabunPSK" w:cs="TH SarabunPSK"/>
-          <w:sz w:val="32"/>
-          <w:szCs w:val="32"/>
-        </w:rPr>
-        <w:t xml:space="preserve">TestClass </w:t>
-      </w:r>
-      <w:r>
-        <w:rPr>
-          <w:rFonts w:ascii="TH SarabunPSK" w:hAnsi="TH SarabunPSK" w:cs="TH SarabunPSK" w:hint="cs"/>
-          <w:sz w:val="32"/>
-          <w:szCs w:val="32"/>
-          <w:cs/>
-        </w:rPr>
-        <w:t>และแสดงผลออกมาในรูปกราฟฟิกดังรูปที่ 2.7</w:t>
+      <w:proofErr w:type="spellStart"/>
+      <w:r>
+        <w:rPr>
+          <w:rFonts w:ascii="TH SarabunPSK" w:hAnsi="TH SarabunPSK" w:cs="TH SarabunPSK"/>
+          <w:sz w:val="32"/>
+          <w:szCs w:val="32"/>
+        </w:rPr>
+        <w:t>TestClass</w:t>
+      </w:r>
+      <w:proofErr w:type="spellEnd"/>
+      <w:r>
+        <w:rPr>
+          <w:rFonts w:ascii="TH SarabunPSK" w:hAnsi="TH SarabunPSK" w:cs="TH SarabunPSK"/>
+          <w:sz w:val="32"/>
+          <w:szCs w:val="32"/>
+        </w:rPr>
+        <w:t xml:space="preserve"> </w:t>
+      </w:r>
+      <w:r>
+        <w:rPr>
+          <w:rFonts w:ascii="TH SarabunPSK" w:hAnsi="TH SarabunPSK" w:cs="TH SarabunPSK" w:hint="cs"/>
+          <w:sz w:val="32"/>
+          <w:szCs w:val="32"/>
+          <w:cs/>
+        </w:rPr>
+        <w:t>และแสดงผลออกมาในรูป</w:t>
+      </w:r>
+      <w:proofErr w:type="spellStart"/>
+      <w:r>
+        <w:rPr>
+          <w:rFonts w:ascii="TH SarabunPSK" w:hAnsi="TH SarabunPSK" w:cs="TH SarabunPSK" w:hint="cs"/>
+          <w:sz w:val="32"/>
+          <w:szCs w:val="32"/>
+          <w:cs/>
+        </w:rPr>
+        <w:t>กราฟฟิก</w:t>
+      </w:r>
+      <w:proofErr w:type="spellEnd"/>
+      <w:r>
+        <w:rPr>
+          <w:rFonts w:ascii="TH SarabunPSK" w:hAnsi="TH SarabunPSK" w:cs="TH SarabunPSK" w:hint="cs"/>
+          <w:sz w:val="32"/>
+          <w:szCs w:val="32"/>
+          <w:cs/>
+        </w:rPr>
+        <w:t>ดังรูปที่ 2.7</w:t>
       </w:r>
     </w:p>
     <w:p>
@@ -4918,6 +5718,7 @@
           <w:sz w:val="32"/>
           <w:szCs w:val="32"/>
         </w:rPr>
+        <w:lastRenderedPageBreak/>
         <w:drawing>
           <wp:inline distT="0" distB="0" distL="0" distR="0">
             <wp:extent cx="6018580" cy="4447641"/>
@@ -4996,8 +5797,18 @@
           <w:sz w:val="32"/>
           <w:szCs w:val="32"/>
         </w:rPr>
-        <w:t>graphical TestRunner</w:t>
-      </w:r>
+        <w:t xml:space="preserve">graphical </w:t>
+      </w:r>
+      <w:proofErr w:type="spellStart"/>
+      <w:r>
+        <w:rPr>
+          <w:rFonts w:ascii="TH SarabunPSK" w:hAnsi="TH SarabunPSK" w:cs="TH SarabunPSK"/>
+          <w:sz w:val="32"/>
+          <w:szCs w:val="32"/>
+        </w:rPr>
+        <w:t>TestRunner</w:t>
+      </w:r>
+      <w:proofErr w:type="spellEnd"/>
     </w:p>
     <w:p>
       <w:pPr>
@@ -5098,6 +5909,7 @@
         </w:rPr>
         <w:t xml:space="preserve">รันไฟล์ </w:t>
       </w:r>
+      <w:proofErr w:type="spellStart"/>
       <w:r>
         <w:rPr>
           <w:rFonts w:ascii="TH SarabunPSK" w:hAnsi="TH SarabunPSK" w:cs="TH SarabunPSK"/>
@@ -5106,6 +5918,7 @@
         </w:rPr>
         <w:t>AllTests</w:t>
       </w:r>
+      <w:proofErr w:type="spellEnd"/>
       <w:r>
         <w:rPr>
           <w:rFonts w:ascii="TH SarabunPSK" w:hAnsi="TH SarabunPSK" w:cs="TH SarabunPSK"/>
@@ -5205,7 +6018,6 @@
           <w:szCs w:val="32"/>
           <w:cs/>
         </w:rPr>
-        <w:lastRenderedPageBreak/>
         <w:t xml:space="preserve">จากรูปภาพ 5.2 แสดงผลการ </w:t>
       </w:r>
       <w:r>
@@ -5474,6 +6286,7 @@
           <w:szCs w:val="32"/>
           <w:cs/>
         </w:rPr>
+        <w:lastRenderedPageBreak/>
         <w:t xml:space="preserve">ส่วนในกรณีที่มี </w:t>
       </w:r>
       <w:r>
@@ -5703,7 +6516,6 @@
           <w:szCs w:val="36"/>
           <w:cs/>
         </w:rPr>
-        <w:lastRenderedPageBreak/>
         <w:t xml:space="preserve">2.3 </w:t>
       </w:r>
       <w:r>
@@ -5839,6 +6651,7 @@
           <w:sz w:val="32"/>
           <w:szCs w:val="32"/>
         </w:rPr>
+        <w:lastRenderedPageBreak/>
         <w:drawing>
           <wp:inline distT="0" distB="0" distL="0" distR="0">
             <wp:extent cx="3445460" cy="3600470"/>
@@ -6179,7 +6992,27 @@
           <w:szCs w:val="32"/>
           <w:cs/>
         </w:rPr>
-        <w:t xml:space="preserve">ของโปรแกรม หลังจากนั้นขั้นตอนต่อมาคือการ พัฒนาโปรแกรม หรือเขียนซอร์สโค้ดขึ้นมาโดยมีจุดมุ่งหมายหลักคือ การทำให้ </w:t>
+        <w:t>ของโปรแกรม หลังจากนั้นขั้นตอนต่อมาคือการ พัฒนาโปรแกรม หรือเขียน</w:t>
+      </w:r>
+      <w:proofErr w:type="spellStart"/>
+      <w:r>
+        <w:rPr>
+          <w:rFonts w:ascii="TH SarabunPSK" w:hAnsi="TH SarabunPSK" w:cs="TH SarabunPSK" w:hint="cs"/>
+          <w:sz w:val="32"/>
+          <w:szCs w:val="32"/>
+          <w:cs/>
+        </w:rPr>
+        <w:t>ซอร์สโค้ด</w:t>
+      </w:r>
+      <w:proofErr w:type="spellEnd"/>
+      <w:r>
+        <w:rPr>
+          <w:rFonts w:ascii="TH SarabunPSK" w:hAnsi="TH SarabunPSK" w:cs="TH SarabunPSK" w:hint="cs"/>
+          <w:sz w:val="32"/>
+          <w:szCs w:val="32"/>
+          <w:cs/>
+        </w:rPr>
+        <w:t xml:space="preserve">ขึ้นมาโดยมีจุดมุ่งหมายหลักคือ การทำให้ </w:t>
       </w:r>
       <w:r>
         <w:rPr>
@@ -6196,7 +7029,27 @@
           <w:szCs w:val="32"/>
           <w:cs/>
         </w:rPr>
-        <w:t>ที่เขียนขึ้นมาในขั้นตอนแรก รันผ่าน ซึ่งซอร์สโค้ดในขั้นตอนที่ 2 นี้ควรจะพยายามเขียนให้</w:t>
+        <w:t>ที่เขียนขึ้นมาในขั้นตอนแรก รันผ่าน ซึ่ง</w:t>
+      </w:r>
+      <w:proofErr w:type="spellStart"/>
+      <w:r>
+        <w:rPr>
+          <w:rFonts w:ascii="TH SarabunPSK" w:hAnsi="TH SarabunPSK" w:cs="TH SarabunPSK" w:hint="cs"/>
+          <w:sz w:val="32"/>
+          <w:szCs w:val="32"/>
+          <w:cs/>
+        </w:rPr>
+        <w:t>ซอร์สโค้ด</w:t>
+      </w:r>
+      <w:proofErr w:type="spellEnd"/>
+      <w:r>
+        <w:rPr>
+          <w:rFonts w:ascii="TH SarabunPSK" w:hAnsi="TH SarabunPSK" w:cs="TH SarabunPSK" w:hint="cs"/>
+          <w:sz w:val="32"/>
+          <w:szCs w:val="32"/>
+          <w:cs/>
+        </w:rPr>
+        <w:t>ในขั้นตอนที่ 2 นี้ควรจะพยายามเขียนให้</w:t>
       </w:r>
       <w:r>
         <w:rPr>
@@ -6265,7 +7118,27 @@
           <w:szCs w:val="32"/>
           <w:cs/>
         </w:rPr>
-        <w:t xml:space="preserve">หรือการปรับปรุง จัดแต่ง ซอร์สโค้ดที่เขียนขึ้นให้สวยงาม อ่านง่าย ทำการ </w:t>
+        <w:t xml:space="preserve">หรือการปรับปรุง จัดแต่ง </w:t>
+      </w:r>
+      <w:proofErr w:type="spellStart"/>
+      <w:r>
+        <w:rPr>
+          <w:rFonts w:ascii="TH SarabunPSK" w:hAnsi="TH SarabunPSK" w:cs="TH SarabunPSK" w:hint="cs"/>
+          <w:sz w:val="32"/>
+          <w:szCs w:val="32"/>
+          <w:cs/>
+        </w:rPr>
+        <w:t>ซอร์สโค้ด</w:t>
+      </w:r>
+      <w:proofErr w:type="spellEnd"/>
+      <w:r>
+        <w:rPr>
+          <w:rFonts w:ascii="TH SarabunPSK" w:hAnsi="TH SarabunPSK" w:cs="TH SarabunPSK" w:hint="cs"/>
+          <w:sz w:val="32"/>
+          <w:szCs w:val="32"/>
+          <w:cs/>
+        </w:rPr>
+        <w:t xml:space="preserve">ที่เขียนขึ้นให้สวยงาม อ่านง่าย ทำการ </w:t>
       </w:r>
       <w:r>
         <w:rPr>
@@ -6317,6 +7190,299 @@
           <w:cs/>
         </w:rPr>
         <w:t>เสร็จแล้วจะถือว่าจบ วงจรการพัฒนา 1 รอบหลังจากนั้นก็จะทำการวนรอบการพัฒนาไปเรื่อยๆจนโปรแกรมเสร็จสมบูรณ์.</w:t>
+      </w:r>
+    </w:p>
+    <w:p>
+      <w:pPr>
+        <w:jc w:val="both"/>
+        <w:rPr>
+          <w:rFonts w:ascii="TH SarabunPSK" w:hAnsi="TH SarabunPSK" w:cs="TH SarabunPSK"/>
+          <w:sz w:val="32"/>
+          <w:szCs w:val="32"/>
+        </w:rPr>
+      </w:pPr>
+      <w:r>
+        <w:rPr>
+          <w:rFonts w:ascii="TH SarabunPSK" w:hAnsi="TH SarabunPSK" w:cs="TH SarabunPSK"/>
+          <w:sz w:val="32"/>
+          <w:szCs w:val="32"/>
+          <w:cs/>
+        </w:rPr>
+        <w:tab/>
+      </w:r>
+      <w:r>
+        <w:rPr>
+          <w:rFonts w:ascii="TH SarabunPSK" w:hAnsi="TH SarabunPSK" w:cs="TH SarabunPSK" w:hint="cs"/>
+          <w:sz w:val="32"/>
+          <w:szCs w:val="32"/>
+          <w:cs/>
+        </w:rPr>
+        <w:t xml:space="preserve">โดยการนำ </w:t>
+      </w:r>
+      <w:r>
+        <w:rPr>
+          <w:rFonts w:ascii="TH SarabunPSK" w:hAnsi="TH SarabunPSK" w:cs="TH SarabunPSK"/>
+          <w:sz w:val="32"/>
+          <w:szCs w:val="32"/>
+        </w:rPr>
+        <w:t xml:space="preserve">Test-driven development </w:t>
+      </w:r>
+      <w:r>
+        <w:rPr>
+          <w:rFonts w:ascii="TH SarabunPSK" w:hAnsi="TH SarabunPSK" w:cs="TH SarabunPSK" w:hint="cs"/>
+          <w:sz w:val="32"/>
+          <w:szCs w:val="32"/>
+          <w:cs/>
+        </w:rPr>
+        <w:t xml:space="preserve">ไปประยุกต์ใช้พัฒนาโปรแกรมนั้น ไม่มีข้อจำกัดทางด้านภาษาโปรแกรมที่ใช้ในการพัฒนา เนื่องจาก </w:t>
+      </w:r>
+      <w:r>
+        <w:rPr>
+          <w:rFonts w:ascii="TH SarabunPSK" w:hAnsi="TH SarabunPSK" w:cs="TH SarabunPSK"/>
+          <w:sz w:val="32"/>
+          <w:szCs w:val="32"/>
+        </w:rPr>
+        <w:t xml:space="preserve">TDD </w:t>
+      </w:r>
+      <w:r>
+        <w:rPr>
+          <w:rFonts w:ascii="TH SarabunPSK" w:hAnsi="TH SarabunPSK" w:cs="TH SarabunPSK" w:hint="cs"/>
+          <w:sz w:val="32"/>
+          <w:szCs w:val="32"/>
+          <w:cs/>
+        </w:rPr>
+        <w:t xml:space="preserve">นั้นไม่ยึดติดกับภาษา และในส่วนของการเขียน </w:t>
+      </w:r>
+      <w:r>
+        <w:rPr>
+          <w:rFonts w:ascii="TH SarabunPSK" w:hAnsi="TH SarabunPSK" w:cs="TH SarabunPSK"/>
+          <w:sz w:val="32"/>
+          <w:szCs w:val="32"/>
+        </w:rPr>
+        <w:t xml:space="preserve">test case </w:t>
+      </w:r>
+      <w:r>
+        <w:rPr>
+          <w:rFonts w:ascii="TH SarabunPSK" w:hAnsi="TH SarabunPSK" w:cs="TH SarabunPSK" w:hint="cs"/>
+          <w:sz w:val="32"/>
+          <w:szCs w:val="32"/>
+          <w:cs/>
+        </w:rPr>
+        <w:t xml:space="preserve">ซึ่งเป็น </w:t>
+      </w:r>
+      <w:r>
+        <w:rPr>
+          <w:rFonts w:ascii="TH SarabunPSK" w:hAnsi="TH SarabunPSK" w:cs="TH SarabunPSK"/>
+          <w:sz w:val="32"/>
+          <w:szCs w:val="32"/>
+        </w:rPr>
+        <w:t xml:space="preserve">unit test </w:t>
+      </w:r>
+      <w:r>
+        <w:rPr>
+          <w:rFonts w:ascii="TH SarabunPSK" w:hAnsi="TH SarabunPSK" w:cs="TH SarabunPSK" w:hint="cs"/>
+          <w:sz w:val="32"/>
+          <w:szCs w:val="32"/>
+          <w:cs/>
+        </w:rPr>
+        <w:t xml:space="preserve">นั้น ได้มีผู้พัฒนา </w:t>
+      </w:r>
+      <w:r>
+        <w:rPr>
+          <w:rFonts w:ascii="TH SarabunPSK" w:hAnsi="TH SarabunPSK" w:cs="TH SarabunPSK"/>
+          <w:sz w:val="32"/>
+          <w:szCs w:val="32"/>
+        </w:rPr>
+        <w:t xml:space="preserve">framework </w:t>
+      </w:r>
+      <w:r>
+        <w:rPr>
+          <w:rFonts w:ascii="TH SarabunPSK" w:hAnsi="TH SarabunPSK" w:cs="TH SarabunPSK" w:hint="cs"/>
+          <w:sz w:val="32"/>
+          <w:szCs w:val="32"/>
+          <w:cs/>
+        </w:rPr>
+        <w:t xml:space="preserve">ที่ใช้ช่วยเขียน </w:t>
+      </w:r>
+      <w:r>
+        <w:rPr>
+          <w:rFonts w:ascii="TH SarabunPSK" w:hAnsi="TH SarabunPSK" w:cs="TH SarabunPSK"/>
+          <w:sz w:val="32"/>
+          <w:szCs w:val="32"/>
+        </w:rPr>
+        <w:t xml:space="preserve">unit test </w:t>
+      </w:r>
+      <w:r>
+        <w:rPr>
+          <w:rFonts w:ascii="TH SarabunPSK" w:hAnsi="TH SarabunPSK" w:cs="TH SarabunPSK" w:hint="cs"/>
+          <w:sz w:val="32"/>
+          <w:szCs w:val="32"/>
+          <w:cs/>
+        </w:rPr>
+        <w:t xml:space="preserve">สำหรับภาษาต่างๆไว้มากมาย โดย </w:t>
+      </w:r>
+      <w:r>
+        <w:rPr>
+          <w:rFonts w:ascii="TH SarabunPSK" w:hAnsi="TH SarabunPSK" w:cs="TH SarabunPSK"/>
+          <w:sz w:val="32"/>
+          <w:szCs w:val="32"/>
+        </w:rPr>
+        <w:t xml:space="preserve">framework </w:t>
+      </w:r>
+      <w:r>
+        <w:rPr>
+          <w:rFonts w:ascii="TH SarabunPSK" w:hAnsi="TH SarabunPSK" w:cs="TH SarabunPSK" w:hint="cs"/>
+          <w:sz w:val="32"/>
+          <w:szCs w:val="32"/>
+          <w:cs/>
+        </w:rPr>
+        <w:t xml:space="preserve">ที่เป็นนิยมใช้ในการพัฒนา </w:t>
+      </w:r>
+      <w:r>
+        <w:rPr>
+          <w:rFonts w:ascii="TH SarabunPSK" w:hAnsi="TH SarabunPSK" w:cs="TH SarabunPSK"/>
+          <w:sz w:val="32"/>
+          <w:szCs w:val="32"/>
+        </w:rPr>
+        <w:t xml:space="preserve">unit test </w:t>
+      </w:r>
+      <w:r>
+        <w:rPr>
+          <w:rFonts w:ascii="TH SarabunPSK" w:hAnsi="TH SarabunPSK" w:cs="TH SarabunPSK" w:hint="cs"/>
+          <w:sz w:val="32"/>
+          <w:szCs w:val="32"/>
+          <w:cs/>
+        </w:rPr>
+        <w:t xml:space="preserve">นั้น ยกตัวอย่างเช่น </w:t>
+      </w:r>
+      <w:r>
+        <w:rPr>
+          <w:rFonts w:ascii="TH SarabunPSK" w:hAnsi="TH SarabunPSK" w:cs="TH SarabunPSK"/>
+          <w:sz w:val="32"/>
+          <w:szCs w:val="32"/>
+        </w:rPr>
+        <w:t xml:space="preserve">Junit </w:t>
+      </w:r>
+      <w:r>
+        <w:rPr>
+          <w:rFonts w:ascii="TH SarabunPSK" w:hAnsi="TH SarabunPSK" w:cs="TH SarabunPSK" w:hint="cs"/>
+          <w:sz w:val="32"/>
+          <w:szCs w:val="32"/>
+          <w:cs/>
+        </w:rPr>
+        <w:t xml:space="preserve">สำหรับ </w:t>
+      </w:r>
+      <w:r>
+        <w:rPr>
+          <w:rFonts w:ascii="TH SarabunPSK" w:hAnsi="TH SarabunPSK" w:cs="TH SarabunPSK"/>
+          <w:sz w:val="32"/>
+          <w:szCs w:val="32"/>
+        </w:rPr>
+        <w:t xml:space="preserve">java </w:t>
+      </w:r>
+      <w:proofErr w:type="spellStart"/>
+      <w:r>
+        <w:rPr>
+          <w:rFonts w:ascii="TH SarabunPSK" w:hAnsi="TH SarabunPSK" w:cs="TH SarabunPSK"/>
+          <w:sz w:val="32"/>
+          <w:szCs w:val="32"/>
+        </w:rPr>
+        <w:t>PHP</w:t>
+      </w:r>
+      <w:r>
+        <w:rPr>
+          <w:rFonts w:ascii="TH SarabunPSK" w:hAnsi="TH SarabunPSK" w:cs="TH SarabunPSK"/>
+          <w:sz w:val="32"/>
+          <w:szCs w:val="32"/>
+        </w:rPr>
+        <w:t>Unit</w:t>
+      </w:r>
+      <w:proofErr w:type="spellEnd"/>
+      <w:r>
+        <w:rPr>
+          <w:rFonts w:ascii="TH SarabunPSK" w:hAnsi="TH SarabunPSK" w:cs="TH SarabunPSK"/>
+          <w:sz w:val="32"/>
+          <w:szCs w:val="32"/>
+        </w:rPr>
+        <w:t xml:space="preserve"> </w:t>
+      </w:r>
+      <w:r>
+        <w:rPr>
+          <w:rFonts w:ascii="TH SarabunPSK" w:hAnsi="TH SarabunPSK" w:cs="TH SarabunPSK" w:hint="cs"/>
+          <w:sz w:val="32"/>
+          <w:szCs w:val="32"/>
+          <w:cs/>
+        </w:rPr>
+        <w:t xml:space="preserve">สำหรับภาษา </w:t>
+      </w:r>
+      <w:r>
+        <w:rPr>
+          <w:rFonts w:ascii="TH SarabunPSK" w:hAnsi="TH SarabunPSK" w:cs="TH SarabunPSK"/>
+          <w:sz w:val="32"/>
+          <w:szCs w:val="32"/>
+        </w:rPr>
+        <w:t>PHP</w:t>
+      </w:r>
+      <w:r>
+        <w:rPr>
+          <w:rFonts w:ascii="TH SarabunPSK" w:hAnsi="TH SarabunPSK" w:cs="TH SarabunPSK"/>
+          <w:sz w:val="32"/>
+          <w:szCs w:val="32"/>
+        </w:rPr>
+        <w:t xml:space="preserve"> </w:t>
+      </w:r>
+      <w:r>
+        <w:rPr>
+          <w:rFonts w:ascii="TH SarabunPSK" w:hAnsi="TH SarabunPSK" w:cs="TH SarabunPSK" w:hint="cs"/>
+          <w:sz w:val="32"/>
+          <w:szCs w:val="32"/>
+          <w:cs/>
+        </w:rPr>
+        <w:t xml:space="preserve">และ </w:t>
+      </w:r>
+      <w:proofErr w:type="spellStart"/>
+      <w:r>
+        <w:rPr>
+          <w:rFonts w:ascii="TH SarabunPSK" w:hAnsi="TH SarabunPSK" w:cs="TH SarabunPSK"/>
+          <w:sz w:val="32"/>
+          <w:szCs w:val="32"/>
+        </w:rPr>
+        <w:t>COBOLUnit</w:t>
+      </w:r>
+      <w:proofErr w:type="spellEnd"/>
+      <w:r>
+        <w:rPr>
+          <w:rFonts w:ascii="TH SarabunPSK" w:hAnsi="TH SarabunPSK" w:cs="TH SarabunPSK"/>
+          <w:sz w:val="32"/>
+          <w:szCs w:val="32"/>
+        </w:rPr>
+        <w:t xml:space="preserve"> </w:t>
+      </w:r>
+      <w:r>
+        <w:rPr>
+          <w:rFonts w:ascii="TH SarabunPSK" w:hAnsi="TH SarabunPSK" w:cs="TH SarabunPSK" w:hint="cs"/>
+          <w:sz w:val="32"/>
+          <w:szCs w:val="32"/>
+          <w:cs/>
+        </w:rPr>
+        <w:t xml:space="preserve">สำหรับภาษา </w:t>
+      </w:r>
+      <w:r>
+        <w:rPr>
+          <w:rFonts w:ascii="TH SarabunPSK" w:hAnsi="TH SarabunPSK" w:cs="TH SarabunPSK"/>
+          <w:sz w:val="32"/>
+          <w:szCs w:val="32"/>
+        </w:rPr>
+        <w:t xml:space="preserve">COBOL </w:t>
+      </w:r>
+      <w:r>
+        <w:rPr>
+          <w:rFonts w:ascii="TH SarabunPSK" w:hAnsi="TH SarabunPSK" w:cs="TH SarabunPSK" w:hint="cs"/>
+          <w:sz w:val="32"/>
+          <w:szCs w:val="32"/>
+          <w:cs/>
+        </w:rPr>
+        <w:t xml:space="preserve">เป็นต้น </w:t>
       </w:r>
     </w:p>
     <w:p>
@@ -6345,271 +7511,6 @@
           <w:szCs w:val="32"/>
           <w:cs/>
         </w:rPr>
-        <w:t xml:space="preserve">โดยการนำ </w:t>
-      </w:r>
-      <w:r>
-        <w:rPr>
-          <w:rFonts w:ascii="TH SarabunPSK" w:hAnsi="TH SarabunPSK" w:cs="TH SarabunPSK"/>
-          <w:sz w:val="32"/>
-          <w:szCs w:val="32"/>
-        </w:rPr>
-        <w:t xml:space="preserve">Test-driven development </w:t>
-      </w:r>
-      <w:r>
-        <w:rPr>
-          <w:rFonts w:ascii="TH SarabunPSK" w:hAnsi="TH SarabunPSK" w:cs="TH SarabunPSK" w:hint="cs"/>
-          <w:sz w:val="32"/>
-          <w:szCs w:val="32"/>
-          <w:cs/>
-        </w:rPr>
-        <w:t xml:space="preserve">ไปประยุกต์ใช้พัฒนาโปรแกรมนั้น ไม่มีข้อจำกัดทางด้านภาษาโปรแกรมที่ใช้ในการพัฒนา เนื่องจาก </w:t>
-      </w:r>
-      <w:r>
-        <w:rPr>
-          <w:rFonts w:ascii="TH SarabunPSK" w:hAnsi="TH SarabunPSK" w:cs="TH SarabunPSK"/>
-          <w:sz w:val="32"/>
-          <w:szCs w:val="32"/>
-        </w:rPr>
-        <w:t xml:space="preserve">TDD </w:t>
-      </w:r>
-      <w:r>
-        <w:rPr>
-          <w:rFonts w:ascii="TH SarabunPSK" w:hAnsi="TH SarabunPSK" w:cs="TH SarabunPSK" w:hint="cs"/>
-          <w:sz w:val="32"/>
-          <w:szCs w:val="32"/>
-          <w:cs/>
-        </w:rPr>
-        <w:t xml:space="preserve">นั้นไม่ยึดติดกับภาษา และในส่วนของการเขียน </w:t>
-      </w:r>
-      <w:r>
-        <w:rPr>
-          <w:rFonts w:ascii="TH SarabunPSK" w:hAnsi="TH SarabunPSK" w:cs="TH SarabunPSK"/>
-          <w:sz w:val="32"/>
-          <w:szCs w:val="32"/>
-        </w:rPr>
-        <w:t xml:space="preserve">test case </w:t>
-      </w:r>
-      <w:r>
-        <w:rPr>
-          <w:rFonts w:ascii="TH SarabunPSK" w:hAnsi="TH SarabunPSK" w:cs="TH SarabunPSK" w:hint="cs"/>
-          <w:sz w:val="32"/>
-          <w:szCs w:val="32"/>
-          <w:cs/>
-        </w:rPr>
-        <w:t xml:space="preserve">ซึ่งเป็น </w:t>
-      </w:r>
-      <w:r>
-        <w:rPr>
-          <w:rFonts w:ascii="TH SarabunPSK" w:hAnsi="TH SarabunPSK" w:cs="TH SarabunPSK"/>
-          <w:sz w:val="32"/>
-          <w:szCs w:val="32"/>
-        </w:rPr>
-        <w:t xml:space="preserve">unit test </w:t>
-      </w:r>
-      <w:r>
-        <w:rPr>
-          <w:rFonts w:ascii="TH SarabunPSK" w:hAnsi="TH SarabunPSK" w:cs="TH SarabunPSK" w:hint="cs"/>
-          <w:sz w:val="32"/>
-          <w:szCs w:val="32"/>
-          <w:cs/>
-        </w:rPr>
-        <w:t xml:space="preserve">นั้น ได้มีผู้พัฒนา </w:t>
-      </w:r>
-      <w:r>
-        <w:rPr>
-          <w:rFonts w:ascii="TH SarabunPSK" w:hAnsi="TH SarabunPSK" w:cs="TH SarabunPSK"/>
-          <w:sz w:val="32"/>
-          <w:szCs w:val="32"/>
-        </w:rPr>
-        <w:t xml:space="preserve">framework </w:t>
-      </w:r>
-      <w:r>
-        <w:rPr>
-          <w:rFonts w:ascii="TH SarabunPSK" w:hAnsi="TH SarabunPSK" w:cs="TH SarabunPSK" w:hint="cs"/>
-          <w:sz w:val="32"/>
-          <w:szCs w:val="32"/>
-          <w:cs/>
-        </w:rPr>
-        <w:t xml:space="preserve">ที่ใช้ช่วยเขียน </w:t>
-      </w:r>
-      <w:r>
-        <w:rPr>
-          <w:rFonts w:ascii="TH SarabunPSK" w:hAnsi="TH SarabunPSK" w:cs="TH SarabunPSK"/>
-          <w:sz w:val="32"/>
-          <w:szCs w:val="32"/>
-        </w:rPr>
-        <w:t xml:space="preserve">unit test </w:t>
-      </w:r>
-      <w:r>
-        <w:rPr>
-          <w:rFonts w:ascii="TH SarabunPSK" w:hAnsi="TH SarabunPSK" w:cs="TH SarabunPSK" w:hint="cs"/>
-          <w:sz w:val="32"/>
-          <w:szCs w:val="32"/>
-          <w:cs/>
-        </w:rPr>
-        <w:t xml:space="preserve">สำหรับภาษาต่างๆไว้มากมาย โดย </w:t>
-      </w:r>
-      <w:r>
-        <w:rPr>
-          <w:rFonts w:ascii="TH SarabunPSK" w:hAnsi="TH SarabunPSK" w:cs="TH SarabunPSK"/>
-          <w:sz w:val="32"/>
-          <w:szCs w:val="32"/>
-        </w:rPr>
-        <w:t xml:space="preserve">framework </w:t>
-      </w:r>
-      <w:r>
-        <w:rPr>
-          <w:rFonts w:ascii="TH SarabunPSK" w:hAnsi="TH SarabunPSK" w:cs="TH SarabunPSK" w:hint="cs"/>
-          <w:sz w:val="32"/>
-          <w:szCs w:val="32"/>
-          <w:cs/>
-        </w:rPr>
-        <w:t xml:space="preserve">ที่เป็นนิยมใช้ในการพัฒนา </w:t>
-      </w:r>
-      <w:r>
-        <w:rPr>
-          <w:rFonts w:ascii="TH SarabunPSK" w:hAnsi="TH SarabunPSK" w:cs="TH SarabunPSK"/>
-          <w:sz w:val="32"/>
-          <w:szCs w:val="32"/>
-        </w:rPr>
-        <w:t xml:space="preserve">unit test </w:t>
-      </w:r>
-      <w:r>
-        <w:rPr>
-          <w:rFonts w:ascii="TH SarabunPSK" w:hAnsi="TH SarabunPSK" w:cs="TH SarabunPSK" w:hint="cs"/>
-          <w:sz w:val="32"/>
-          <w:szCs w:val="32"/>
-          <w:cs/>
-        </w:rPr>
-        <w:t xml:space="preserve">นั้น ยกตัวอย่างเช่น </w:t>
-      </w:r>
-      <w:r>
-        <w:rPr>
-          <w:rFonts w:ascii="TH SarabunPSK" w:hAnsi="TH SarabunPSK" w:cs="TH SarabunPSK"/>
-          <w:sz w:val="32"/>
-          <w:szCs w:val="32"/>
-        </w:rPr>
-        <w:t xml:space="preserve">Junit </w:t>
-      </w:r>
-      <w:r>
-        <w:rPr>
-          <w:rFonts w:ascii="TH SarabunPSK" w:hAnsi="TH SarabunPSK" w:cs="TH SarabunPSK" w:hint="cs"/>
-          <w:sz w:val="32"/>
-          <w:szCs w:val="32"/>
-          <w:cs/>
-        </w:rPr>
-        <w:t xml:space="preserve">สำหรับ </w:t>
-      </w:r>
-      <w:r>
-        <w:rPr>
-          <w:rFonts w:ascii="TH SarabunPSK" w:hAnsi="TH SarabunPSK" w:cs="TH SarabunPSK"/>
-          <w:sz w:val="32"/>
-          <w:szCs w:val="32"/>
-        </w:rPr>
-        <w:t>java PHP</w:t>
-      </w:r>
-      <w:r>
-        <w:rPr>
-          <w:rFonts w:ascii="TH SarabunPSK" w:hAnsi="TH SarabunPSK" w:cs="TH SarabunPSK"/>
-          <w:sz w:val="32"/>
-          <w:szCs w:val="32"/>
-        </w:rPr>
-        <w:t xml:space="preserve">Unit </w:t>
-      </w:r>
-      <w:r>
-        <w:rPr>
-          <w:rFonts w:ascii="TH SarabunPSK" w:hAnsi="TH SarabunPSK" w:cs="TH SarabunPSK" w:hint="cs"/>
-          <w:sz w:val="32"/>
-          <w:szCs w:val="32"/>
-          <w:cs/>
-        </w:rPr>
-        <w:t xml:space="preserve">สำหรับภาษา </w:t>
-      </w:r>
-      <w:r>
-        <w:rPr>
-          <w:rFonts w:ascii="TH SarabunPSK" w:hAnsi="TH SarabunPSK" w:cs="TH SarabunPSK"/>
-          <w:sz w:val="32"/>
-          <w:szCs w:val="32"/>
-        </w:rPr>
-        <w:t>PHP</w:t>
-      </w:r>
-      <w:r>
-        <w:rPr>
-          <w:rFonts w:ascii="TH SarabunPSK" w:hAnsi="TH SarabunPSK" w:cs="TH SarabunPSK"/>
-          <w:sz w:val="32"/>
-          <w:szCs w:val="32"/>
-        </w:rPr>
-        <w:t xml:space="preserve"> </w:t>
-      </w:r>
-      <w:r>
-        <w:rPr>
-          <w:rFonts w:ascii="TH SarabunPSK" w:hAnsi="TH SarabunPSK" w:cs="TH SarabunPSK" w:hint="cs"/>
-          <w:sz w:val="32"/>
-          <w:szCs w:val="32"/>
-          <w:cs/>
-        </w:rPr>
-        <w:t xml:space="preserve">และ </w:t>
-      </w:r>
-      <w:r>
-        <w:rPr>
-          <w:rFonts w:ascii="TH SarabunPSK" w:hAnsi="TH SarabunPSK" w:cs="TH SarabunPSK"/>
-          <w:sz w:val="32"/>
-          <w:szCs w:val="32"/>
-        </w:rPr>
-        <w:t xml:space="preserve">COBOLUnit </w:t>
-      </w:r>
-      <w:r>
-        <w:rPr>
-          <w:rFonts w:ascii="TH SarabunPSK" w:hAnsi="TH SarabunPSK" w:cs="TH SarabunPSK" w:hint="cs"/>
-          <w:sz w:val="32"/>
-          <w:szCs w:val="32"/>
-          <w:cs/>
-        </w:rPr>
-        <w:t xml:space="preserve">สำหรับภาษา </w:t>
-      </w:r>
-      <w:r>
-        <w:rPr>
-          <w:rFonts w:ascii="TH SarabunPSK" w:hAnsi="TH SarabunPSK" w:cs="TH SarabunPSK"/>
-          <w:sz w:val="32"/>
-          <w:szCs w:val="32"/>
-        </w:rPr>
-        <w:t xml:space="preserve">COBOL </w:t>
-      </w:r>
-      <w:r>
-        <w:rPr>
-          <w:rFonts w:ascii="TH SarabunPSK" w:hAnsi="TH SarabunPSK" w:cs="TH SarabunPSK" w:hint="cs"/>
-          <w:sz w:val="32"/>
-          <w:szCs w:val="32"/>
-          <w:cs/>
-        </w:rPr>
-        <w:t xml:space="preserve">เป็นต้น </w:t>
-      </w:r>
-    </w:p>
-    <w:p>
-      <w:pPr>
-        <w:jc w:val="both"/>
-        <w:rPr>
-          <w:rFonts w:ascii="TH SarabunPSK" w:hAnsi="TH SarabunPSK" w:cs="TH SarabunPSK"/>
-          <w:sz w:val="32"/>
-          <w:szCs w:val="32"/>
-        </w:rPr>
-      </w:pPr>
-      <w:r>
-        <w:rPr>
-          <w:rFonts w:ascii="TH SarabunPSK" w:hAnsi="TH SarabunPSK" w:cs="TH SarabunPSK"/>
-          <w:sz w:val="32"/>
-          <w:szCs w:val="32"/>
-          <w:cs/>
-        </w:rPr>
-        <w:tab/>
-      </w:r>
-      <w:r>
-        <w:rPr>
-          <w:rFonts w:ascii="TH SarabunPSK" w:hAnsi="TH SarabunPSK" w:cs="TH SarabunPSK" w:hint="cs"/>
-          <w:sz w:val="32"/>
-          <w:szCs w:val="32"/>
-          <w:cs/>
-        </w:rPr>
         <w:t xml:space="preserve">ข้อดีของ </w:t>
       </w:r>
       <w:r>
@@ -7052,7 +7953,7 @@
         <w:ind w:left="720" w:firstLine="720"/>
         <w:jc w:val="both"/>
         <w:rPr>
-          <w:rFonts w:ascii="TH SarabunPSK" w:hAnsi="TH SarabunPSK" w:cs="TH SarabunPSK"/>
+          <w:rFonts w:ascii="TH SarabunPSK" w:hAnsi="TH SarabunPSK" w:cs="TH SarabunPSK" w:hint="cs"/>
           <w:sz w:val="32"/>
           <w:szCs w:val="32"/>
           <w:cs/>
@@ -7242,6 +8143,7 @@
           <w:sz w:val="32"/>
           <w:szCs w:val="32"/>
         </w:rPr>
+        <w:lastRenderedPageBreak/>
         <w:t xml:space="preserve">Java </w:t>
       </w:r>
       <w:r>
@@ -7284,7 +8186,107 @@
           <w:szCs w:val="32"/>
           <w:cs/>
         </w:rPr>
-        <w:t xml:space="preserve">คือภาษาโปรแกรมเชิงวัตถุ พัฒนาโดย เจมส์ กอสลิง และวิศวกรคนอื่นๆ ที่บริษัท ซัน ไมโครซิสเต็มส์ ภาษานี้มีจุดประสงค์เพื่อใช้แทนภาษาซีพลัสพลัส </w:t>
+        <w:t xml:space="preserve">คือภาษาโปรแกรมเชิงวัตถุ พัฒนาโดย </w:t>
+      </w:r>
+      <w:proofErr w:type="spellStart"/>
+      <w:r>
+        <w:rPr>
+          <w:rFonts w:ascii="TH SarabunPSK" w:hAnsi="TH SarabunPSK" w:cs="TH SarabunPSK"/>
+          <w:sz w:val="32"/>
+          <w:szCs w:val="32"/>
+          <w:cs/>
+        </w:rPr>
+        <w:t>เจมส์</w:t>
+      </w:r>
+      <w:proofErr w:type="spellEnd"/>
+      <w:r>
+        <w:rPr>
+          <w:rFonts w:ascii="TH SarabunPSK" w:hAnsi="TH SarabunPSK" w:cs="TH SarabunPSK"/>
+          <w:sz w:val="32"/>
+          <w:szCs w:val="32"/>
+          <w:cs/>
+        </w:rPr>
+        <w:t xml:space="preserve"> </w:t>
+      </w:r>
+      <w:proofErr w:type="spellStart"/>
+      <w:r>
+        <w:rPr>
+          <w:rFonts w:ascii="TH SarabunPSK" w:hAnsi="TH SarabunPSK" w:cs="TH SarabunPSK"/>
+          <w:sz w:val="32"/>
+          <w:szCs w:val="32"/>
+          <w:cs/>
+        </w:rPr>
+        <w:t>กอส</w:t>
+      </w:r>
+      <w:proofErr w:type="spellEnd"/>
+      <w:r>
+        <w:rPr>
+          <w:rFonts w:ascii="TH SarabunPSK" w:hAnsi="TH SarabunPSK" w:cs="TH SarabunPSK"/>
+          <w:sz w:val="32"/>
+          <w:szCs w:val="32"/>
+          <w:cs/>
+        </w:rPr>
+        <w:t xml:space="preserve">ลิง และวิศวกรคนอื่นๆ ที่บริษัท </w:t>
+      </w:r>
+      <w:proofErr w:type="spellStart"/>
+      <w:r>
+        <w:rPr>
+          <w:rFonts w:ascii="TH SarabunPSK" w:hAnsi="TH SarabunPSK" w:cs="TH SarabunPSK"/>
+          <w:sz w:val="32"/>
+          <w:szCs w:val="32"/>
+          <w:cs/>
+        </w:rPr>
+        <w:t>ซัน</w:t>
+      </w:r>
+      <w:proofErr w:type="spellEnd"/>
+      <w:r>
+        <w:rPr>
+          <w:rFonts w:ascii="TH SarabunPSK" w:hAnsi="TH SarabunPSK" w:cs="TH SarabunPSK"/>
+          <w:sz w:val="32"/>
+          <w:szCs w:val="32"/>
+          <w:cs/>
+        </w:rPr>
+        <w:t xml:space="preserve"> ไมโค</w:t>
+      </w:r>
+      <w:proofErr w:type="spellStart"/>
+      <w:r>
+        <w:rPr>
+          <w:rFonts w:ascii="TH SarabunPSK" w:hAnsi="TH SarabunPSK" w:cs="TH SarabunPSK"/>
+          <w:sz w:val="32"/>
+          <w:szCs w:val="32"/>
+          <w:cs/>
+        </w:rPr>
+        <w:t>รซิสเต็มส์</w:t>
+      </w:r>
+      <w:proofErr w:type="spellEnd"/>
+      <w:r>
+        <w:rPr>
+          <w:rFonts w:ascii="TH SarabunPSK" w:hAnsi="TH SarabunPSK" w:cs="TH SarabunPSK"/>
+          <w:sz w:val="32"/>
+          <w:szCs w:val="32"/>
+          <w:cs/>
+        </w:rPr>
+        <w:t xml:space="preserve"> ภาษานี้มีจุดประสงค์เพื่อใช้แทน</w:t>
+      </w:r>
+      <w:proofErr w:type="spellStart"/>
+      <w:r>
+        <w:rPr>
+          <w:rFonts w:ascii="TH SarabunPSK" w:hAnsi="TH SarabunPSK" w:cs="TH SarabunPSK"/>
+          <w:sz w:val="32"/>
+          <w:szCs w:val="32"/>
+          <w:cs/>
+        </w:rPr>
+        <w:t>ภาษาซีพลัสพลัส</w:t>
+      </w:r>
+      <w:proofErr w:type="spellEnd"/>
+      <w:r>
+        <w:rPr>
+          <w:rFonts w:ascii="TH SarabunPSK" w:hAnsi="TH SarabunPSK" w:cs="TH SarabunPSK"/>
+          <w:sz w:val="32"/>
+          <w:szCs w:val="32"/>
+          <w:cs/>
+        </w:rPr>
+        <w:t xml:space="preserve"> </w:t>
       </w:r>
       <w:r>
         <w:rPr>
@@ -7301,7 +8303,47 @@
           <w:szCs w:val="32"/>
           <w:cs/>
         </w:rPr>
-        <w:t>โดยรูปแบบที่เพิ่มเติมขึ้นคล้ายกับภาษาอ็อบเจกต์ทีฟซี (</w:t>
+        <w:t>โดยรูปแบบที่เพิ่มเติมขึ้นคล้ายกับ</w:t>
+      </w:r>
+      <w:proofErr w:type="spellStart"/>
+      <w:r>
+        <w:rPr>
+          <w:rFonts w:ascii="TH SarabunPSK" w:hAnsi="TH SarabunPSK" w:cs="TH SarabunPSK"/>
+          <w:sz w:val="32"/>
+          <w:szCs w:val="32"/>
+          <w:cs/>
+        </w:rPr>
+        <w:t>ภาษาอ็</w:t>
+      </w:r>
+      <w:proofErr w:type="spellEnd"/>
+      <w:r>
+        <w:rPr>
+          <w:rFonts w:ascii="TH SarabunPSK" w:hAnsi="TH SarabunPSK" w:cs="TH SarabunPSK"/>
+          <w:sz w:val="32"/>
+          <w:szCs w:val="32"/>
+          <w:cs/>
+        </w:rPr>
+        <w:t>อบ</w:t>
+      </w:r>
+      <w:proofErr w:type="spellStart"/>
+      <w:r>
+        <w:rPr>
+          <w:rFonts w:ascii="TH SarabunPSK" w:hAnsi="TH SarabunPSK" w:cs="TH SarabunPSK"/>
+          <w:sz w:val="32"/>
+          <w:szCs w:val="32"/>
+          <w:cs/>
+        </w:rPr>
+        <w:t>เจกต์ทีฟ</w:t>
+      </w:r>
+      <w:proofErr w:type="spellEnd"/>
+      <w:r>
+        <w:rPr>
+          <w:rFonts w:ascii="TH SarabunPSK" w:hAnsi="TH SarabunPSK" w:cs="TH SarabunPSK"/>
+          <w:sz w:val="32"/>
+          <w:szCs w:val="32"/>
+          <w:cs/>
+        </w:rPr>
+        <w:t>ซี (</w:t>
       </w:r>
       <w:r>
         <w:rPr>
@@ -7335,7 +8377,47 @@
           <w:szCs w:val="32"/>
           <w:cs/>
         </w:rPr>
-        <w:t xml:space="preserve">ซึ่งตั้งชื่อตามต้นโอ๊กใกล้ที่ทำงานของ เจมส์ กอสลิง แล้วภายหลังจึงเปลี่ยนไปใช้ชื่อ "จาวา" ซึ่งเป็นชื่อกาแฟแทน จุดเด่นของภาษา </w:t>
+        <w:t xml:space="preserve">ซึ่งตั้งชื่อตามต้นโอ๊กใกล้ที่ทำงานของ </w:t>
+      </w:r>
+      <w:proofErr w:type="spellStart"/>
+      <w:r>
+        <w:rPr>
+          <w:rFonts w:ascii="TH SarabunPSK" w:hAnsi="TH SarabunPSK" w:cs="TH SarabunPSK"/>
+          <w:sz w:val="32"/>
+          <w:szCs w:val="32"/>
+          <w:cs/>
+        </w:rPr>
+        <w:t>เจมส์</w:t>
+      </w:r>
+      <w:proofErr w:type="spellEnd"/>
+      <w:r>
+        <w:rPr>
+          <w:rFonts w:ascii="TH SarabunPSK" w:hAnsi="TH SarabunPSK" w:cs="TH SarabunPSK"/>
+          <w:sz w:val="32"/>
+          <w:szCs w:val="32"/>
+          <w:cs/>
+        </w:rPr>
+        <w:t xml:space="preserve"> </w:t>
+      </w:r>
+      <w:proofErr w:type="spellStart"/>
+      <w:r>
+        <w:rPr>
+          <w:rFonts w:ascii="TH SarabunPSK" w:hAnsi="TH SarabunPSK" w:cs="TH SarabunPSK"/>
+          <w:sz w:val="32"/>
+          <w:szCs w:val="32"/>
+          <w:cs/>
+        </w:rPr>
+        <w:t>กอส</w:t>
+      </w:r>
+      <w:proofErr w:type="spellEnd"/>
+      <w:r>
+        <w:rPr>
+          <w:rFonts w:ascii="TH SarabunPSK" w:hAnsi="TH SarabunPSK" w:cs="TH SarabunPSK"/>
+          <w:sz w:val="32"/>
+          <w:szCs w:val="32"/>
+          <w:cs/>
+        </w:rPr>
+        <w:t xml:space="preserve">ลิง แล้วภายหลังจึงเปลี่ยนไปใช้ชื่อ "จาวา" ซึ่งเป็นชื่อกาแฟแทน จุดเด่นของภาษา </w:t>
       </w:r>
       <w:r>
         <w:rPr>
@@ -7439,7 +8521,25 @@
           <w:szCs w:val="32"/>
           <w:cs/>
         </w:rPr>
-        <w:t>โปรแกรมที่เขียนขึ้นถูกสร้างภายในคลาส ดังนั้นคลาสคือที่เก็บเมทอด (</w:t>
+        <w:t>โปรแกรมที่เขียนขึ้นถูกสร้างภายในคลาส ดังนั้นคลาสคือที่เก็บ</w:t>
+      </w:r>
+      <w:r>
+        <w:rPr>
+          <w:rFonts w:ascii="TH SarabunPSK" w:hAnsi="TH SarabunPSK" w:cs="TH SarabunPSK" w:hint="cs"/>
+          <w:sz w:val="32"/>
+          <w:szCs w:val="32"/>
+          <w:cs/>
+        </w:rPr>
+        <w:t xml:space="preserve">  </w:t>
+      </w:r>
+      <w:r>
+        <w:rPr>
+          <w:rFonts w:ascii="TH SarabunPSK" w:hAnsi="TH SarabunPSK" w:cs="TH SarabunPSK"/>
+          <w:sz w:val="32"/>
+          <w:szCs w:val="32"/>
+          <w:cs/>
+        </w:rPr>
+        <w:t>เมทอด (</w:t>
       </w:r>
       <w:r>
         <w:rPr>
@@ -7741,33 +8841,33 @@
           <w:sz w:val="32"/>
           <w:szCs w:val="32"/>
         </w:rPr>
+        <w:t xml:space="preserve">3) </w:t>
+      </w:r>
+      <w:r>
+        <w:rPr>
+          <w:rFonts w:ascii="TH SarabunPSK" w:hAnsi="TH SarabunPSK" w:cs="TH SarabunPSK"/>
+          <w:sz w:val="32"/>
+          <w:szCs w:val="32"/>
+          <w:cs/>
+        </w:rPr>
+        <w:t>ภาษาจาวามีการตรวจสอบข้อผิดพลาดทั้งตอนคอมไพล์และเวลารันทาให้ลดข้อผิดพลาดที่อาจเกิดขึ้นในโปรแกรม และช่วยให้แก้จุดบกพร่องของโปรแกรมได้ง่าย</w:t>
+      </w:r>
+    </w:p>
+    <w:p>
+      <w:pPr>
+        <w:rPr>
+          <w:rFonts w:ascii="TH SarabunPSK" w:hAnsi="TH SarabunPSK" w:cs="TH SarabunPSK"/>
+          <w:sz w:val="32"/>
+          <w:szCs w:val="32"/>
+        </w:rPr>
+      </w:pPr>
+      <w:r>
+        <w:rPr>
+          <w:rFonts w:ascii="TH SarabunPSK" w:hAnsi="TH SarabunPSK" w:cs="TH SarabunPSK"/>
+          <w:sz w:val="32"/>
+          <w:szCs w:val="32"/>
+        </w:rPr>
         <w:lastRenderedPageBreak/>
-        <w:t xml:space="preserve">3) </w:t>
-      </w:r>
-      <w:r>
-        <w:rPr>
-          <w:rFonts w:ascii="TH SarabunPSK" w:hAnsi="TH SarabunPSK" w:cs="TH SarabunPSK"/>
-          <w:sz w:val="32"/>
-          <w:szCs w:val="32"/>
-          <w:cs/>
-        </w:rPr>
-        <w:t>ภาษาจาวามีการตรวจสอบข้อผิดพลาดทั้งตอนคอมไพล์และเวลารันทาให้ลดข้อผิดพลาดที่อาจเกิดขึ้นในโปรแกรม และช่วยให้แก้จุดบกพร่องของโปรแกรมได้ง่าย</w:t>
-      </w:r>
-    </w:p>
-    <w:p>
-      <w:pPr>
-        <w:rPr>
-          <w:rFonts w:ascii="TH SarabunPSK" w:hAnsi="TH SarabunPSK" w:cs="TH SarabunPSK"/>
-          <w:sz w:val="32"/>
-          <w:szCs w:val="32"/>
-        </w:rPr>
-      </w:pPr>
-      <w:r>
-        <w:rPr>
-          <w:rFonts w:ascii="TH SarabunPSK" w:hAnsi="TH SarabunPSK" w:cs="TH SarabunPSK"/>
-          <w:sz w:val="32"/>
-          <w:szCs w:val="32"/>
-        </w:rPr>
         <w:t xml:space="preserve">4) </w:t>
       </w:r>
       <w:r>
@@ -7883,14 +8983,65 @@
         </w:rPr>
         <w:t xml:space="preserve">IDE </w:t>
       </w:r>
-      <w:r>
-        <w:rPr>
-          <w:rFonts w:ascii="TH SarabunPSK" w:hAnsi="TH SarabunPSK" w:cs="TH SarabunPSK"/>
-          <w:sz w:val="32"/>
-          <w:szCs w:val="32"/>
-          <w:cs/>
-        </w:rPr>
-        <w:t>แอพพลิเคชันเซิร์ฟเวอร์ และไลบลารีมากมายสาหรับจาวาที่สามารถใช้งานได้โดยไม่ต้องเสียค่าใช้จ่าย</w:t>
+      <w:proofErr w:type="spellStart"/>
+      <w:r>
+        <w:rPr>
+          <w:rFonts w:ascii="TH SarabunPSK" w:hAnsi="TH SarabunPSK" w:cs="TH SarabunPSK"/>
+          <w:sz w:val="32"/>
+          <w:szCs w:val="32"/>
+          <w:cs/>
+        </w:rPr>
+        <w:t>แอพ</w:t>
+      </w:r>
+      <w:proofErr w:type="spellEnd"/>
+      <w:r>
+        <w:rPr>
+          <w:rFonts w:ascii="TH SarabunPSK" w:hAnsi="TH SarabunPSK" w:cs="TH SarabunPSK"/>
+          <w:sz w:val="32"/>
+          <w:szCs w:val="32"/>
+          <w:cs/>
+        </w:rPr>
+        <w:t>พลิ</w:t>
+      </w:r>
+      <w:proofErr w:type="spellStart"/>
+      <w:r>
+        <w:rPr>
+          <w:rFonts w:ascii="TH SarabunPSK" w:hAnsi="TH SarabunPSK" w:cs="TH SarabunPSK"/>
+          <w:sz w:val="32"/>
+          <w:szCs w:val="32"/>
+          <w:cs/>
+        </w:rPr>
+        <w:t>เค</w:t>
+      </w:r>
+      <w:proofErr w:type="spellEnd"/>
+      <w:r>
+        <w:rPr>
+          <w:rFonts w:ascii="TH SarabunPSK" w:hAnsi="TH SarabunPSK" w:cs="TH SarabunPSK"/>
+          <w:sz w:val="32"/>
+          <w:szCs w:val="32"/>
+          <w:cs/>
+        </w:rPr>
+        <w:t xml:space="preserve">ชันเซิร์ฟเวอร์ </w:t>
+      </w:r>
+      <w:proofErr w:type="spellStart"/>
+      <w:r>
+        <w:rPr>
+          <w:rFonts w:ascii="TH SarabunPSK" w:hAnsi="TH SarabunPSK" w:cs="TH SarabunPSK"/>
+          <w:sz w:val="32"/>
+          <w:szCs w:val="32"/>
+          <w:cs/>
+        </w:rPr>
+        <w:t>และไลบ</w:t>
+      </w:r>
+      <w:proofErr w:type="spellEnd"/>
+      <w:r>
+        <w:rPr>
+          <w:rFonts w:ascii="TH SarabunPSK" w:hAnsi="TH SarabunPSK" w:cs="TH SarabunPSK"/>
+          <w:sz w:val="32"/>
+          <w:szCs w:val="32"/>
+          <w:cs/>
+        </w:rPr>
+        <w:t>ลารีมากมายสาหรับจาวาที่สามารถใช้งานได้โดยไม่ต้องเสียค่าใช้จ่าย</w:t>
       </w:r>
     </w:p>
     <w:p>
@@ -7978,7 +9129,7 @@
     <w:p>
       <w:pPr>
         <w:rPr>
-          <w:rFonts w:ascii="TH SarabunPSK" w:hAnsi="TH SarabunPSK" w:cs="TH SarabunPSK"/>
+          <w:rFonts w:ascii="TH SarabunPSK" w:hAnsi="TH SarabunPSK" w:cs="TH SarabunPSK" w:hint="cs"/>
           <w:sz w:val="32"/>
           <w:szCs w:val="32"/>
         </w:rPr>
@@ -8519,13 +9670,23 @@
         </w:rPr>
         <w:t xml:space="preserve">มีหัวใจหลักในการทำงานด้วยสิ่งที่เรียกว่า </w:t>
       </w:r>
-      <w:r>
-        <w:rPr>
-          <w:rFonts w:ascii="TH SarabunPSK" w:hAnsi="TH SarabunPSK" w:cs="TH SarabunPSK"/>
-          <w:sz w:val="32"/>
-          <w:szCs w:val="32"/>
-        </w:rPr>
-        <w:t xml:space="preserve">Ioc (Inversion of control) </w:t>
+      <w:proofErr w:type="spellStart"/>
+      <w:r>
+        <w:rPr>
+          <w:rFonts w:ascii="TH SarabunPSK" w:hAnsi="TH SarabunPSK" w:cs="TH SarabunPSK"/>
+          <w:sz w:val="32"/>
+          <w:szCs w:val="32"/>
+        </w:rPr>
+        <w:t>Ioc</w:t>
+      </w:r>
+      <w:proofErr w:type="spellEnd"/>
+      <w:r>
+        <w:rPr>
+          <w:rFonts w:ascii="TH SarabunPSK" w:hAnsi="TH SarabunPSK" w:cs="TH SarabunPSK"/>
+          <w:sz w:val="32"/>
+          <w:szCs w:val="32"/>
+        </w:rPr>
+        <w:t xml:space="preserve"> (Inversion of control) </w:t>
       </w:r>
       <w:r>
         <w:rPr>
@@ -8594,7 +9755,27 @@
           <w:szCs w:val="32"/>
           <w:cs/>
         </w:rPr>
-        <w:t>มีการจัดการซอร์สโค้ดอย่างเป็นระบบ ทดสอบได้ง่าย แบ่งระบบออกเป็นส่วนต่างๆได้ง่าย</w:t>
+        <w:t>มีการจัดการ</w:t>
+      </w:r>
+      <w:proofErr w:type="spellStart"/>
+      <w:r>
+        <w:rPr>
+          <w:rFonts w:ascii="TH SarabunPSK" w:hAnsi="TH SarabunPSK" w:cs="TH SarabunPSK" w:hint="cs"/>
+          <w:sz w:val="32"/>
+          <w:szCs w:val="32"/>
+          <w:cs/>
+        </w:rPr>
+        <w:t>ซอร์สโค้ด</w:t>
+      </w:r>
+      <w:proofErr w:type="spellEnd"/>
+      <w:r>
+        <w:rPr>
+          <w:rFonts w:ascii="TH SarabunPSK" w:hAnsi="TH SarabunPSK" w:cs="TH SarabunPSK" w:hint="cs"/>
+          <w:sz w:val="32"/>
+          <w:szCs w:val="32"/>
+          <w:cs/>
+        </w:rPr>
+        <w:t>อย่างเป็นระบบ ทดสอบได้ง่าย แบ่งระบบออกเป็นส่วนต่างๆได้ง่าย</w:t>
       </w:r>
     </w:p>
     <w:p>
@@ -8774,6 +9955,7 @@
           <w:szCs w:val="32"/>
           <w:cs/>
         </w:rPr>
+        <w:lastRenderedPageBreak/>
         <w:tab/>
       </w:r>
       <w:r>
@@ -8819,7 +10001,6 @@
           <w:szCs w:val="32"/>
           <w:cs/>
         </w:rPr>
-        <w:lastRenderedPageBreak/>
         <w:t>และ 7.</w:t>
       </w:r>
       <w:r>
@@ -8913,8 +10094,9 @@
           <w:sz w:val="32"/>
           <w:szCs w:val="32"/>
         </w:rPr>
-        <w:t xml:space="preserve">Spring MVC Framework  </w:t>
-      </w:r>
+        <w:t xml:space="preserve">Spring MVC </w:t>
+      </w:r>
+      <w:proofErr w:type="gramStart"/>
       <w:r>
         <w:rPr>
           <w:rFonts w:ascii="TH SarabunPSK" w:hAnsi="TH SarabunPSK" w:cs="TH SarabunPSK"/>
@@ -8922,9 +10104,8 @@
           <w:bCs/>
           <w:sz w:val="32"/>
           <w:szCs w:val="32"/>
-          <w:cs/>
-        </w:rPr>
-        <w:t xml:space="preserve">คืออะไร </w:t>
+        </w:rPr>
+        <w:t xml:space="preserve">Framework  </w:t>
       </w:r>
       <w:r>
         <w:rPr>
@@ -8933,9 +10114,11 @@
           <w:bCs/>
           <w:sz w:val="32"/>
           <w:szCs w:val="32"/>
-        </w:rPr>
-        <w:t>?</w:t>
-      </w:r>
+          <w:cs/>
+        </w:rPr>
+        <w:t>คืออะไร</w:t>
+      </w:r>
+      <w:proofErr w:type="gramEnd"/>
       <w:r>
         <w:rPr>
           <w:rFonts w:ascii="TH SarabunPSK" w:hAnsi="TH SarabunPSK" w:cs="TH SarabunPSK"/>
@@ -8943,250 +10126,11 @@
           <w:bCs/>
           <w:sz w:val="32"/>
           <w:szCs w:val="32"/>
+          <w:cs/>
         </w:rPr>
         <w:t xml:space="preserve"> </w:t>
       </w:r>
-    </w:p>
-    <w:p>
-      <w:pPr>
-        <w:ind w:firstLine="720"/>
-        <w:rPr>
-          <w:rFonts w:ascii="TH SarabunPSK" w:hAnsi="TH SarabunPSK" w:cs="TH SarabunPSK"/>
-          <w:sz w:val="32"/>
-          <w:szCs w:val="32"/>
-        </w:rPr>
-      </w:pPr>
-      <w:r>
-        <w:rPr>
-          <w:rFonts w:ascii="TH SarabunPSK" w:hAnsi="TH SarabunPSK" w:cs="TH SarabunPSK"/>
-          <w:sz w:val="32"/>
-          <w:szCs w:val="32"/>
-        </w:rPr>
-        <w:t xml:space="preserve">Spring MVC framework </w:t>
-      </w:r>
-      <w:r>
-        <w:rPr>
-          <w:rFonts w:ascii="TH SarabunPSK" w:hAnsi="TH SarabunPSK" w:cs="TH SarabunPSK"/>
-          <w:sz w:val="32"/>
-          <w:szCs w:val="32"/>
-        </w:rPr>
-        <w:t>[</w:t>
-      </w:r>
-      <w:r>
-        <w:rPr>
-          <w:rFonts w:ascii="TH SarabunPSK" w:hAnsi="TH SarabunPSK" w:cs="TH SarabunPSK"/>
-          <w:sz w:val="32"/>
-          <w:szCs w:val="32"/>
-        </w:rPr>
-        <w:t>9</w:t>
-      </w:r>
-      <w:r>
-        <w:rPr>
-          <w:rFonts w:ascii="TH SarabunPSK" w:hAnsi="TH SarabunPSK" w:cs="TH SarabunPSK"/>
-          <w:sz w:val="32"/>
-          <w:szCs w:val="32"/>
-        </w:rPr>
-        <w:t xml:space="preserve">] </w:t>
-      </w:r>
-      <w:r>
-        <w:rPr>
-          <w:rFonts w:ascii="TH SarabunPSK" w:hAnsi="TH SarabunPSK" w:cs="TH SarabunPSK"/>
-          <w:sz w:val="32"/>
-          <w:szCs w:val="32"/>
-          <w:cs/>
-        </w:rPr>
-        <w:t xml:space="preserve">คือ  </w:t>
-      </w:r>
-      <w:r>
-        <w:rPr>
-          <w:rFonts w:ascii="TH SarabunPSK" w:hAnsi="TH SarabunPSK" w:cs="TH SarabunPSK"/>
-          <w:sz w:val="32"/>
-          <w:szCs w:val="32"/>
-        </w:rPr>
-        <w:t xml:space="preserve">framework  </w:t>
-      </w:r>
-      <w:r>
-        <w:rPr>
-          <w:rFonts w:ascii="TH SarabunPSK" w:hAnsi="TH SarabunPSK" w:cs="TH SarabunPSK"/>
-          <w:sz w:val="32"/>
-          <w:szCs w:val="32"/>
-          <w:cs/>
-        </w:rPr>
-        <w:t xml:space="preserve">ในการสร้างเว็บ ที่รองรับแนวคิดแบบ </w:t>
-      </w:r>
-      <w:r>
-        <w:rPr>
-          <w:rFonts w:ascii="TH SarabunPSK" w:hAnsi="TH SarabunPSK" w:cs="TH SarabunPSK"/>
-          <w:sz w:val="32"/>
-          <w:szCs w:val="32"/>
-        </w:rPr>
-        <w:t xml:space="preserve">MVC (Model , View ,Controller) </w:t>
-      </w:r>
-      <w:r>
-        <w:rPr>
-          <w:rFonts w:ascii="TH SarabunPSK" w:hAnsi="TH SarabunPSK" w:cs="TH SarabunPSK"/>
-          <w:sz w:val="32"/>
-          <w:szCs w:val="32"/>
-          <w:cs/>
-        </w:rPr>
-        <w:t>นั่นเอง โดยหลักการทำงานของตัว</w:t>
-      </w:r>
-      <w:r>
-        <w:rPr>
-          <w:rFonts w:ascii="TH SarabunPSK" w:hAnsi="TH SarabunPSK" w:cs="TH SarabunPSK"/>
-          <w:sz w:val="32"/>
-          <w:szCs w:val="32"/>
-        </w:rPr>
-        <w:t xml:space="preserve">Spring MVC framework </w:t>
-      </w:r>
-      <w:r>
-        <w:rPr>
-          <w:rFonts w:ascii="TH SarabunPSK" w:hAnsi="TH SarabunPSK" w:cs="TH SarabunPSK"/>
-          <w:sz w:val="32"/>
-          <w:szCs w:val="32"/>
-          <w:cs/>
-        </w:rPr>
-        <w:t xml:space="preserve">จะออกแบบให้การทำงานทุกอย่างขึ้นอยู่กับ </w:t>
-      </w:r>
-      <w:r>
-        <w:rPr>
-          <w:rFonts w:ascii="TH SarabunPSK" w:hAnsi="TH SarabunPSK" w:cs="TH SarabunPSK"/>
-          <w:sz w:val="32"/>
-          <w:szCs w:val="32"/>
-        </w:rPr>
-        <w:t xml:space="preserve">Servlet </w:t>
-      </w:r>
-      <w:r>
-        <w:rPr>
-          <w:rFonts w:ascii="TH SarabunPSK" w:hAnsi="TH SarabunPSK" w:cs="TH SarabunPSK"/>
-          <w:sz w:val="32"/>
-          <w:szCs w:val="32"/>
-          <w:cs/>
-        </w:rPr>
-        <w:t xml:space="preserve">ที่ชื่อว่า  </w:t>
-      </w:r>
-      <w:r>
-        <w:rPr>
-          <w:rFonts w:ascii="TH SarabunPSK" w:hAnsi="TH SarabunPSK" w:cs="TH SarabunPSK"/>
-          <w:sz w:val="32"/>
-          <w:szCs w:val="32"/>
-        </w:rPr>
-        <w:t xml:space="preserve">DispatcherServlet </w:t>
-      </w:r>
-      <w:r>
-        <w:rPr>
-          <w:rFonts w:ascii="TH SarabunPSK" w:hAnsi="TH SarabunPSK" w:cs="TH SarabunPSK"/>
-          <w:sz w:val="32"/>
-          <w:szCs w:val="32"/>
-          <w:cs/>
-        </w:rPr>
-        <w:t xml:space="preserve">ยกตัวอย่างเช่น เวลามี </w:t>
-      </w:r>
-      <w:r>
-        <w:rPr>
-          <w:rFonts w:ascii="TH SarabunPSK" w:hAnsi="TH SarabunPSK" w:cs="TH SarabunPSK"/>
-          <w:sz w:val="32"/>
-          <w:szCs w:val="32"/>
-        </w:rPr>
-        <w:t xml:space="preserve">Request </w:t>
-      </w:r>
-      <w:r>
-        <w:rPr>
-          <w:rFonts w:ascii="TH SarabunPSK" w:hAnsi="TH SarabunPSK" w:cs="TH SarabunPSK"/>
-          <w:sz w:val="32"/>
-          <w:szCs w:val="32"/>
-          <w:cs/>
-        </w:rPr>
-        <w:t xml:space="preserve">จาก </w:t>
-      </w:r>
-      <w:r>
-        <w:rPr>
-          <w:rFonts w:ascii="TH SarabunPSK" w:hAnsi="TH SarabunPSK" w:cs="TH SarabunPSK"/>
-          <w:sz w:val="32"/>
-          <w:szCs w:val="32"/>
-        </w:rPr>
-        <w:t xml:space="preserve">User Client </w:t>
-      </w:r>
-      <w:r>
-        <w:rPr>
-          <w:rFonts w:ascii="TH SarabunPSK" w:hAnsi="TH SarabunPSK" w:cs="TH SarabunPSK"/>
-          <w:sz w:val="32"/>
-          <w:szCs w:val="32"/>
-          <w:cs/>
-        </w:rPr>
-        <w:t xml:space="preserve">เข้ามาตัว </w:t>
-      </w:r>
-      <w:r>
-        <w:rPr>
-          <w:rFonts w:ascii="TH SarabunPSK" w:hAnsi="TH SarabunPSK" w:cs="TH SarabunPSK"/>
-          <w:sz w:val="32"/>
-          <w:szCs w:val="32"/>
-        </w:rPr>
-        <w:t xml:space="preserve">DispatcherServlet </w:t>
-      </w:r>
-      <w:r>
-        <w:rPr>
-          <w:rFonts w:ascii="TH SarabunPSK" w:hAnsi="TH SarabunPSK" w:cs="TH SarabunPSK"/>
-          <w:sz w:val="32"/>
-          <w:szCs w:val="32"/>
-          <w:cs/>
-        </w:rPr>
-        <w:t xml:space="preserve">ก็จะต้องทำหน้าที่เป็น </w:t>
-      </w:r>
-      <w:r>
-        <w:rPr>
-          <w:rFonts w:ascii="TH SarabunPSK" w:hAnsi="TH SarabunPSK" w:cs="TH SarabunPSK"/>
-          <w:sz w:val="32"/>
-          <w:szCs w:val="32"/>
-        </w:rPr>
-        <w:t xml:space="preserve">Operation </w:t>
-      </w:r>
-      <w:r>
-        <w:rPr>
-          <w:rFonts w:ascii="TH SarabunPSK" w:hAnsi="TH SarabunPSK" w:cs="TH SarabunPSK"/>
-          <w:sz w:val="32"/>
-          <w:szCs w:val="32"/>
-          <w:cs/>
-        </w:rPr>
-        <w:t xml:space="preserve">รับ </w:t>
-      </w:r>
-      <w:r>
-        <w:rPr>
-          <w:rFonts w:ascii="TH SarabunPSK" w:hAnsi="TH SarabunPSK" w:cs="TH SarabunPSK"/>
-          <w:sz w:val="32"/>
-          <w:szCs w:val="32"/>
-        </w:rPr>
-        <w:t xml:space="preserve">Request </w:t>
-      </w:r>
-      <w:r>
-        <w:rPr>
-          <w:rFonts w:ascii="TH SarabunPSK" w:hAnsi="TH SarabunPSK" w:cs="TH SarabunPSK"/>
-          <w:sz w:val="32"/>
-          <w:szCs w:val="32"/>
-          <w:cs/>
-        </w:rPr>
-        <w:t xml:space="preserve">นั้นๆไว้ก่อน แล้วค่อยส่งต่อไปให้ตัว </w:t>
-      </w:r>
-      <w:r>
-        <w:rPr>
-          <w:rFonts w:ascii="TH SarabunPSK" w:hAnsi="TH SarabunPSK" w:cs="TH SarabunPSK"/>
-          <w:sz w:val="32"/>
-          <w:szCs w:val="32"/>
-        </w:rPr>
-        <w:t xml:space="preserve">Controller </w:t>
-      </w:r>
-      <w:r>
-        <w:rPr>
-          <w:rFonts w:ascii="TH SarabunPSK" w:hAnsi="TH SarabunPSK" w:cs="TH SarabunPSK"/>
-          <w:sz w:val="32"/>
-          <w:szCs w:val="32"/>
-          <w:cs/>
-        </w:rPr>
-        <w:t>อื่นๆทำงานต่อไป</w:t>
-      </w:r>
-    </w:p>
-    <w:p>
-      <w:pPr>
+      <w:r>
         <w:rPr>
           <w:rFonts w:ascii="TH SarabunPSK" w:hAnsi="TH SarabunPSK" w:cs="TH SarabunPSK"/>
           <w:b/>
@@ -9194,7 +10138,8 @@
           <w:sz w:val="32"/>
           <w:szCs w:val="32"/>
         </w:rPr>
-      </w:pPr>
+        <w:t>?</w:t>
+      </w:r>
       <w:r>
         <w:rPr>
           <w:rFonts w:ascii="TH SarabunPSK" w:hAnsi="TH SarabunPSK" w:cs="TH SarabunPSK"/>
@@ -9203,19 +10148,296 @@
           <w:sz w:val="32"/>
           <w:szCs w:val="32"/>
         </w:rPr>
-        <w:t xml:space="preserve">Spring MVC Framework  </w:t>
-      </w:r>
-      <w:r>
+        <w:t xml:space="preserve"> </w:t>
+      </w:r>
+    </w:p>
+    <w:p>
+      <w:pPr>
+        <w:ind w:firstLine="720"/>
+        <w:rPr>
+          <w:rFonts w:ascii="TH SarabunPSK" w:hAnsi="TH SarabunPSK" w:cs="TH SarabunPSK"/>
+          <w:sz w:val="32"/>
+          <w:szCs w:val="32"/>
+        </w:rPr>
+      </w:pPr>
+      <w:r>
+        <w:rPr>
+          <w:rFonts w:ascii="TH SarabunPSK" w:hAnsi="TH SarabunPSK" w:cs="TH SarabunPSK"/>
+          <w:sz w:val="32"/>
+          <w:szCs w:val="32"/>
+        </w:rPr>
+        <w:t xml:space="preserve">Spring MVC framework </w:t>
+      </w:r>
+      <w:r>
+        <w:rPr>
+          <w:rFonts w:ascii="TH SarabunPSK" w:hAnsi="TH SarabunPSK" w:cs="TH SarabunPSK"/>
+          <w:sz w:val="32"/>
+          <w:szCs w:val="32"/>
+        </w:rPr>
+        <w:t>[</w:t>
+      </w:r>
+      <w:r>
+        <w:rPr>
+          <w:rFonts w:ascii="TH SarabunPSK" w:hAnsi="TH SarabunPSK" w:cs="TH SarabunPSK"/>
+          <w:sz w:val="32"/>
+          <w:szCs w:val="32"/>
+        </w:rPr>
+        <w:t>9</w:t>
+      </w:r>
+      <w:r>
+        <w:rPr>
+          <w:rFonts w:ascii="TH SarabunPSK" w:hAnsi="TH SarabunPSK" w:cs="TH SarabunPSK"/>
+          <w:sz w:val="32"/>
+          <w:szCs w:val="32"/>
+        </w:rPr>
+        <w:t xml:space="preserve">] </w:t>
+      </w:r>
+      <w:r>
+        <w:rPr>
+          <w:rFonts w:ascii="TH SarabunPSK" w:hAnsi="TH SarabunPSK" w:cs="TH SarabunPSK" w:hint="cs"/>
+          <w:sz w:val="32"/>
+          <w:szCs w:val="32"/>
+          <w:cs/>
+        </w:rPr>
+        <w:t xml:space="preserve">คือ </w:t>
+      </w:r>
+      <w:proofErr w:type="gramStart"/>
+      <w:r>
+        <w:rPr>
+          <w:rFonts w:ascii="TH SarabunPSK" w:hAnsi="TH SarabunPSK" w:cs="TH SarabunPSK" w:hint="cs"/>
+          <w:sz w:val="32"/>
+          <w:szCs w:val="32"/>
+        </w:rPr>
+        <w:t>framework</w:t>
+      </w:r>
+      <w:r>
+        <w:rPr>
+          <w:rFonts w:ascii="TH SarabunPSK" w:hAnsi="TH SarabunPSK" w:cs="TH SarabunPSK"/>
+          <w:sz w:val="32"/>
+          <w:szCs w:val="32"/>
+        </w:rPr>
+        <w:t xml:space="preserve">  </w:t>
+      </w:r>
+      <w:r>
+        <w:rPr>
+          <w:rFonts w:ascii="TH SarabunPSK" w:hAnsi="TH SarabunPSK" w:cs="TH SarabunPSK"/>
+          <w:sz w:val="32"/>
+          <w:szCs w:val="32"/>
+          <w:cs/>
+        </w:rPr>
+        <w:t>ในการสร้างเว็บ</w:t>
+      </w:r>
+      <w:proofErr w:type="gramEnd"/>
+      <w:r>
+        <w:rPr>
+          <w:rFonts w:ascii="TH SarabunPSK" w:hAnsi="TH SarabunPSK" w:cs="TH SarabunPSK"/>
+          <w:sz w:val="32"/>
+          <w:szCs w:val="32"/>
+          <w:cs/>
+        </w:rPr>
+        <w:t xml:space="preserve"> ที่รองรับแนวคิดแบบ </w:t>
+      </w:r>
+      <w:r>
+        <w:rPr>
+          <w:rFonts w:ascii="TH SarabunPSK" w:hAnsi="TH SarabunPSK" w:cs="TH SarabunPSK"/>
+          <w:sz w:val="32"/>
+          <w:szCs w:val="32"/>
+        </w:rPr>
+        <w:t xml:space="preserve">MVC (Model , View ,Controller) </w:t>
+      </w:r>
+      <w:r>
+        <w:rPr>
+          <w:rFonts w:ascii="TH SarabunPSK" w:hAnsi="TH SarabunPSK" w:cs="TH SarabunPSK"/>
+          <w:sz w:val="32"/>
+          <w:szCs w:val="32"/>
+          <w:cs/>
+        </w:rPr>
+        <w:t>นั่นเอง โดยหลักการทำงานของตัว</w:t>
+      </w:r>
+      <w:r>
+        <w:rPr>
+          <w:rFonts w:ascii="TH SarabunPSK" w:hAnsi="TH SarabunPSK" w:cs="TH SarabunPSK"/>
+          <w:sz w:val="32"/>
+          <w:szCs w:val="32"/>
+        </w:rPr>
+        <w:t xml:space="preserve">Spring MVC framework </w:t>
+      </w:r>
+      <w:r>
+        <w:rPr>
+          <w:rFonts w:ascii="TH SarabunPSK" w:hAnsi="TH SarabunPSK" w:cs="TH SarabunPSK"/>
+          <w:sz w:val="32"/>
+          <w:szCs w:val="32"/>
+          <w:cs/>
+        </w:rPr>
+        <w:t xml:space="preserve">จะออกแบบให้การทำงานทุกอย่างขึ้นอยู่กับ </w:t>
+      </w:r>
+      <w:r>
+        <w:rPr>
+          <w:rFonts w:ascii="TH SarabunPSK" w:hAnsi="TH SarabunPSK" w:cs="TH SarabunPSK"/>
+          <w:sz w:val="32"/>
+          <w:szCs w:val="32"/>
+        </w:rPr>
+        <w:t xml:space="preserve">Servlet </w:t>
+      </w:r>
+      <w:r>
+        <w:rPr>
+          <w:rFonts w:ascii="TH SarabunPSK" w:hAnsi="TH SarabunPSK" w:cs="TH SarabunPSK"/>
+          <w:sz w:val="32"/>
+          <w:szCs w:val="32"/>
+          <w:cs/>
+        </w:rPr>
+        <w:t xml:space="preserve">ที่ชื่อว่า  </w:t>
+      </w:r>
+      <w:proofErr w:type="spellStart"/>
+      <w:r>
+        <w:rPr>
+          <w:rFonts w:ascii="TH SarabunPSK" w:hAnsi="TH SarabunPSK" w:cs="TH SarabunPSK"/>
+          <w:sz w:val="32"/>
+          <w:szCs w:val="32"/>
+        </w:rPr>
+        <w:t>DispatcherServlet</w:t>
+      </w:r>
+      <w:proofErr w:type="spellEnd"/>
+      <w:r>
+        <w:rPr>
+          <w:rFonts w:ascii="TH SarabunPSK" w:hAnsi="TH SarabunPSK" w:cs="TH SarabunPSK"/>
+          <w:sz w:val="32"/>
+          <w:szCs w:val="32"/>
+        </w:rPr>
+        <w:t xml:space="preserve"> </w:t>
+      </w:r>
+      <w:r>
+        <w:rPr>
+          <w:rFonts w:ascii="TH SarabunPSK" w:hAnsi="TH SarabunPSK" w:cs="TH SarabunPSK"/>
+          <w:sz w:val="32"/>
+          <w:szCs w:val="32"/>
+          <w:cs/>
+        </w:rPr>
+        <w:t xml:space="preserve">ยกตัวอย่างเช่น เวลามี </w:t>
+      </w:r>
+      <w:r>
+        <w:rPr>
+          <w:rFonts w:ascii="TH SarabunPSK" w:hAnsi="TH SarabunPSK" w:cs="TH SarabunPSK"/>
+          <w:sz w:val="32"/>
+          <w:szCs w:val="32"/>
+        </w:rPr>
+        <w:t xml:space="preserve">Request </w:t>
+      </w:r>
+      <w:r>
+        <w:rPr>
+          <w:rFonts w:ascii="TH SarabunPSK" w:hAnsi="TH SarabunPSK" w:cs="TH SarabunPSK"/>
+          <w:sz w:val="32"/>
+          <w:szCs w:val="32"/>
+          <w:cs/>
+        </w:rPr>
+        <w:t xml:space="preserve">จาก </w:t>
+      </w:r>
+      <w:r>
+        <w:rPr>
+          <w:rFonts w:ascii="TH SarabunPSK" w:hAnsi="TH SarabunPSK" w:cs="TH SarabunPSK"/>
+          <w:sz w:val="32"/>
+          <w:szCs w:val="32"/>
+        </w:rPr>
+        <w:t xml:space="preserve">User Client </w:t>
+      </w:r>
+      <w:r>
+        <w:rPr>
+          <w:rFonts w:ascii="TH SarabunPSK" w:hAnsi="TH SarabunPSK" w:cs="TH SarabunPSK"/>
+          <w:sz w:val="32"/>
+          <w:szCs w:val="32"/>
+          <w:cs/>
+        </w:rPr>
+        <w:t xml:space="preserve">เข้ามาตัว </w:t>
+      </w:r>
+      <w:proofErr w:type="spellStart"/>
+      <w:r>
+        <w:rPr>
+          <w:rFonts w:ascii="TH SarabunPSK" w:hAnsi="TH SarabunPSK" w:cs="TH SarabunPSK"/>
+          <w:sz w:val="32"/>
+          <w:szCs w:val="32"/>
+        </w:rPr>
+        <w:t>DispatcherServlet</w:t>
+      </w:r>
+      <w:proofErr w:type="spellEnd"/>
+      <w:r>
+        <w:rPr>
+          <w:rFonts w:ascii="TH SarabunPSK" w:hAnsi="TH SarabunPSK" w:cs="TH SarabunPSK"/>
+          <w:sz w:val="32"/>
+          <w:szCs w:val="32"/>
+        </w:rPr>
+        <w:t xml:space="preserve"> </w:t>
+      </w:r>
+      <w:r>
+        <w:rPr>
+          <w:rFonts w:ascii="TH SarabunPSK" w:hAnsi="TH SarabunPSK" w:cs="TH SarabunPSK"/>
+          <w:sz w:val="32"/>
+          <w:szCs w:val="32"/>
+          <w:cs/>
+        </w:rPr>
+        <w:t xml:space="preserve">ก็จะต้องทำหน้าที่เป็น </w:t>
+      </w:r>
+      <w:r>
+        <w:rPr>
+          <w:rFonts w:ascii="TH SarabunPSK" w:hAnsi="TH SarabunPSK" w:cs="TH SarabunPSK"/>
+          <w:sz w:val="32"/>
+          <w:szCs w:val="32"/>
+        </w:rPr>
+        <w:t xml:space="preserve">Operation </w:t>
+      </w:r>
+      <w:r>
+        <w:rPr>
+          <w:rFonts w:ascii="TH SarabunPSK" w:hAnsi="TH SarabunPSK" w:cs="TH SarabunPSK"/>
+          <w:sz w:val="32"/>
+          <w:szCs w:val="32"/>
+          <w:cs/>
+        </w:rPr>
+        <w:t xml:space="preserve">รับ </w:t>
+      </w:r>
+      <w:r>
+        <w:rPr>
+          <w:rFonts w:ascii="TH SarabunPSK" w:hAnsi="TH SarabunPSK" w:cs="TH SarabunPSK"/>
+          <w:sz w:val="32"/>
+          <w:szCs w:val="32"/>
+        </w:rPr>
+        <w:t xml:space="preserve">Request </w:t>
+      </w:r>
+      <w:r>
+        <w:rPr>
+          <w:rFonts w:ascii="TH SarabunPSK" w:hAnsi="TH SarabunPSK" w:cs="TH SarabunPSK"/>
+          <w:sz w:val="32"/>
+          <w:szCs w:val="32"/>
+          <w:cs/>
+        </w:rPr>
+        <w:t xml:space="preserve">นั้นๆไว้ก่อน แล้วค่อยส่งต่อไปให้ตัว </w:t>
+      </w:r>
+      <w:r>
+        <w:rPr>
+          <w:rFonts w:ascii="TH SarabunPSK" w:hAnsi="TH SarabunPSK" w:cs="TH SarabunPSK"/>
+          <w:sz w:val="32"/>
+          <w:szCs w:val="32"/>
+        </w:rPr>
+        <w:t xml:space="preserve">Controller </w:t>
+      </w:r>
+      <w:r>
+        <w:rPr>
+          <w:rFonts w:ascii="TH SarabunPSK" w:hAnsi="TH SarabunPSK" w:cs="TH SarabunPSK"/>
+          <w:sz w:val="32"/>
+          <w:szCs w:val="32"/>
+          <w:cs/>
+        </w:rPr>
+        <w:t>อื่นๆทำงานต่อไป</w:t>
+      </w:r>
+    </w:p>
+    <w:p>
+      <w:pPr>
         <w:rPr>
           <w:rFonts w:ascii="TH SarabunPSK" w:hAnsi="TH SarabunPSK" w:cs="TH SarabunPSK"/>
           <w:b/>
           <w:bCs/>
           <w:sz w:val="32"/>
           <w:szCs w:val="32"/>
-          <w:cs/>
-        </w:rPr>
-        <w:t xml:space="preserve">มีไว้ทำไม </w:t>
-      </w:r>
+        </w:rPr>
+      </w:pPr>
       <w:r>
         <w:rPr>
           <w:rFonts w:ascii="TH SarabunPSK" w:hAnsi="TH SarabunPSK" w:cs="TH SarabunPSK"/>
@@ -9224,6 +10446,50 @@
           <w:sz w:val="32"/>
           <w:szCs w:val="32"/>
         </w:rPr>
+        <w:t xml:space="preserve">Spring MVC </w:t>
+      </w:r>
+      <w:proofErr w:type="gramStart"/>
+      <w:r>
+        <w:rPr>
+          <w:rFonts w:ascii="TH SarabunPSK" w:hAnsi="TH SarabunPSK" w:cs="TH SarabunPSK"/>
+          <w:b/>
+          <w:bCs/>
+          <w:sz w:val="32"/>
+          <w:szCs w:val="32"/>
+        </w:rPr>
+        <w:t xml:space="preserve">Framework  </w:t>
+      </w:r>
+      <w:r>
+        <w:rPr>
+          <w:rFonts w:ascii="TH SarabunPSK" w:hAnsi="TH SarabunPSK" w:cs="TH SarabunPSK"/>
+          <w:b/>
+          <w:bCs/>
+          <w:sz w:val="32"/>
+          <w:szCs w:val="32"/>
+          <w:cs/>
+        </w:rPr>
+        <w:t>มีไว้ทำไม</w:t>
+      </w:r>
+      <w:proofErr w:type="gramEnd"/>
+      <w:r>
+        <w:rPr>
+          <w:rFonts w:ascii="TH SarabunPSK" w:hAnsi="TH SarabunPSK" w:cs="TH SarabunPSK"/>
+          <w:b/>
+          <w:bCs/>
+          <w:sz w:val="32"/>
+          <w:szCs w:val="32"/>
+          <w:cs/>
+        </w:rPr>
+        <w:t xml:space="preserve"> </w:t>
+      </w:r>
+      <w:r>
+        <w:rPr>
+          <w:rFonts w:ascii="TH SarabunPSK" w:hAnsi="TH SarabunPSK" w:cs="TH SarabunPSK"/>
+          <w:b/>
+          <w:bCs/>
+          <w:sz w:val="32"/>
+          <w:szCs w:val="32"/>
+        </w:rPr>
         <w:t>?</w:t>
       </w:r>
     </w:p>
@@ -9279,13 +10545,23 @@
         </w:rPr>
         <w:t xml:space="preserve">ไฟล์ </w:t>
       </w:r>
-      <w:r>
-        <w:rPr>
-          <w:rFonts w:ascii="TH SarabunPSK" w:hAnsi="TH SarabunPSK" w:cs="TH SarabunPSK"/>
-          <w:sz w:val="32"/>
-          <w:szCs w:val="32"/>
-        </w:rPr>
-        <w:t xml:space="preserve">jsp ) </w:t>
+      <w:proofErr w:type="spellStart"/>
+      <w:r>
+        <w:rPr>
+          <w:rFonts w:ascii="TH SarabunPSK" w:hAnsi="TH SarabunPSK" w:cs="TH SarabunPSK"/>
+          <w:sz w:val="32"/>
+          <w:szCs w:val="32"/>
+        </w:rPr>
+        <w:t>jsp</w:t>
+      </w:r>
+      <w:proofErr w:type="spellEnd"/>
+      <w:r>
+        <w:rPr>
+          <w:rFonts w:ascii="TH SarabunPSK" w:hAnsi="TH SarabunPSK" w:cs="TH SarabunPSK"/>
+          <w:sz w:val="32"/>
+          <w:szCs w:val="32"/>
+        </w:rPr>
+        <w:t xml:space="preserve"> ) </w:t>
       </w:r>
       <w:r>
         <w:rPr>
@@ -9345,15 +10621,45 @@
           <w:szCs w:val="32"/>
           <w:cs/>
         </w:rPr>
-        <w:t xml:space="preserve">ต้องอยู่ภายใน โฟเดอร์ </w:t>
-      </w:r>
-      <w:r>
-        <w:rPr>
-          <w:rFonts w:ascii="TH SarabunPSK" w:hAnsi="TH SarabunPSK" w:cs="TH SarabunPSK"/>
-          <w:sz w:val="32"/>
-          <w:szCs w:val="32"/>
-        </w:rPr>
-        <w:t xml:space="preserve">src  </w:t>
+        <w:t xml:space="preserve">ต้องอยู่ภายใน </w:t>
+      </w:r>
+      <w:proofErr w:type="spellStart"/>
+      <w:r>
+        <w:rPr>
+          <w:rFonts w:ascii="TH SarabunPSK" w:hAnsi="TH SarabunPSK" w:cs="TH SarabunPSK"/>
+          <w:sz w:val="32"/>
+          <w:szCs w:val="32"/>
+          <w:cs/>
+        </w:rPr>
+        <w:t>โฟเดอร์</w:t>
+      </w:r>
+      <w:proofErr w:type="spellEnd"/>
+      <w:r>
+        <w:rPr>
+          <w:rFonts w:ascii="TH SarabunPSK" w:hAnsi="TH SarabunPSK" w:cs="TH SarabunPSK"/>
+          <w:sz w:val="32"/>
+          <w:szCs w:val="32"/>
+          <w:cs/>
+        </w:rPr>
+        <w:t xml:space="preserve"> </w:t>
+      </w:r>
+      <w:proofErr w:type="spellStart"/>
+      <w:r>
+        <w:rPr>
+          <w:rFonts w:ascii="TH SarabunPSK" w:hAnsi="TH SarabunPSK" w:cs="TH SarabunPSK"/>
+          <w:sz w:val="32"/>
+          <w:szCs w:val="32"/>
+        </w:rPr>
+        <w:t>src</w:t>
+      </w:r>
+      <w:proofErr w:type="spellEnd"/>
+      <w:r>
+        <w:rPr>
+          <w:rFonts w:ascii="TH SarabunPSK" w:hAnsi="TH SarabunPSK" w:cs="TH SarabunPSK"/>
+          <w:sz w:val="32"/>
+          <w:szCs w:val="32"/>
+        </w:rPr>
+        <w:t xml:space="preserve">  </w:t>
       </w:r>
       <w:r>
         <w:rPr>
@@ -9401,6 +10707,7 @@
     </w:p>
     <w:p>
       <w:pPr>
+        <w:jc w:val="thaiDistribute"/>
         <w:rPr>
           <w:rFonts w:ascii="TH SarabunPSK" w:hAnsi="TH SarabunPSK" w:cs="TH SarabunPSK"/>
           <w:sz w:val="32"/>
@@ -11193,8 +12500,18 @@
           <w:sz w:val="32"/>
           <w:szCs w:val="32"/>
         </w:rPr>
-        <w:t>@GeneratedValue</w:t>
-      </w:r>
+        <w:t>@</w:t>
+      </w:r>
+      <w:proofErr w:type="spellStart"/>
+      <w:r>
+        <w:rPr>
+          <w:rFonts w:ascii="TH SarabunPSK" w:hAnsi="TH SarabunPSK" w:cs="TH SarabunPSK"/>
+          <w:sz w:val="32"/>
+          <w:szCs w:val="32"/>
+        </w:rPr>
+        <w:t>GeneratedValue</w:t>
+      </w:r>
+      <w:proofErr w:type="spellEnd"/>
       <w:r>
         <w:rPr>
           <w:rFonts w:ascii="TH SarabunPSK" w:hAnsi="TH SarabunPSK" w:cs="TH SarabunPSK" w:hint="cs"/>
@@ -11296,8 +12613,18 @@
           <w:sz w:val="32"/>
           <w:szCs w:val="32"/>
         </w:rPr>
-        <w:t>@GeneratedValue</w:t>
-      </w:r>
+        <w:t>@</w:t>
+      </w:r>
+      <w:proofErr w:type="spellStart"/>
+      <w:r>
+        <w:rPr>
+          <w:rFonts w:ascii="TH SarabunPSK" w:hAnsi="TH SarabunPSK" w:cs="TH SarabunPSK"/>
+          <w:sz w:val="32"/>
+          <w:szCs w:val="32"/>
+        </w:rPr>
+        <w:t>GeneratedValue</w:t>
+      </w:r>
+      <w:proofErr w:type="spellEnd"/>
     </w:p>
     <w:p>
       <w:pPr>
@@ -11425,6 +12752,60 @@
         </w:rPr>
         <w:t>ได้หรือไม่</w:t>
       </w:r>
+    </w:p>
+    <w:p>
+      <w:pPr>
+        <w:ind w:left="720"/>
+        <w:rPr>
+          <w:rFonts w:ascii="TH SarabunPSK" w:hAnsi="TH SarabunPSK" w:cs="TH SarabunPSK" w:hint="cs"/>
+          <w:sz w:val="32"/>
+          <w:szCs w:val="32"/>
+          <w:cs/>
+        </w:rPr>
+      </w:pPr>
+      <w:r>
+        <w:rPr>
+          <w:rFonts w:ascii="TH SarabunPSK" w:hAnsi="TH SarabunPSK" w:cs="TH SarabunPSK" w:hint="cs"/>
+          <w:sz w:val="32"/>
+          <w:szCs w:val="32"/>
+          <w:cs/>
+        </w:rPr>
+        <w:t xml:space="preserve">ดังนั้นจาก </w:t>
+      </w:r>
+      <w:r>
+        <w:rPr>
+          <w:rFonts w:ascii="TH SarabunPSK" w:hAnsi="TH SarabunPSK" w:cs="TH SarabunPSK"/>
+          <w:sz w:val="32"/>
+          <w:szCs w:val="32"/>
+        </w:rPr>
+        <w:t xml:space="preserve">Class Employee </w:t>
+      </w:r>
+      <w:r>
+        <w:rPr>
+          <w:rFonts w:ascii="TH SarabunPSK" w:hAnsi="TH SarabunPSK" w:cs="TH SarabunPSK" w:hint="cs"/>
+          <w:sz w:val="32"/>
+          <w:szCs w:val="32"/>
+          <w:cs/>
+        </w:rPr>
+        <w:t xml:space="preserve">ภาษา </w:t>
+      </w:r>
+      <w:r>
+        <w:rPr>
+          <w:rFonts w:ascii="TH SarabunPSK" w:hAnsi="TH SarabunPSK" w:cs="TH SarabunPSK"/>
+          <w:sz w:val="32"/>
+          <w:szCs w:val="32"/>
+        </w:rPr>
+        <w:t xml:space="preserve">Java </w:t>
+      </w:r>
+      <w:r>
+        <w:rPr>
+          <w:rFonts w:ascii="TH SarabunPSK" w:hAnsi="TH SarabunPSK" w:cs="TH SarabunPSK" w:hint="cs"/>
+          <w:sz w:val="32"/>
+          <w:szCs w:val="32"/>
+          <w:cs/>
+        </w:rPr>
+        <w:t>จากรูปที่ 2.17 นั้น</w:t>
+      </w:r>
       <w:bookmarkStart w:id="0" w:name="_GoBack"/>
       <w:bookmarkEnd w:id="0"/>
     </w:p>
@@ -11490,7 +12871,7 @@
     </w:p>
     <w:sectPr>
       <w:pgSz w:w="11906" w:h="16838"/>
-      <w:pgMar w:top="1440" w:right="1440" w:bottom="1440" w:left="1440" w:header="708" w:footer="708" w:gutter="0"/>
+      <w:pgMar w:top="1440" w:right="1440" w:bottom="1440" w:left="2160" w:header="706" w:footer="706" w:gutter="0"/>
       <w:cols w:space="708"/>
       <w:docGrid w:linePitch="360"/>
     </w:sectPr>
@@ -12592,7 +13973,7 @@
 </file>
 
 <file path=customXml/itemProps1.xml><?xml version="1.0" encoding="utf-8"?>
-<ds:datastoreItem xmlns:ds="http://schemas.openxmlformats.org/officeDocument/2006/customXml" ds:itemID="{719D2A3F-0226-4FEC-A9CC-87C741CB6CFD}">
+<ds:datastoreItem xmlns:ds="http://schemas.openxmlformats.org/officeDocument/2006/customXml" ds:itemID="{C5D63D28-751B-48A3-900C-4F5C12219E0B}">
   <ds:schemaRefs>
     <ds:schemaRef ds:uri="http://schemas.openxmlformats.org/officeDocument/2006/bibliography"/>
   </ds:schemaRefs>

</xml_diff>